<commit_message>
almost done just add draw io diagram and refs
</commit_message>
<xml_diff>
--- a/CMP08 PART 4 MINI PROJECT REPORT.docx
+++ b/CMP08 PART 4 MINI PROJECT REPORT.docx
@@ -358,11 +358,19 @@
       <w:r>
         <w:t xml:space="preserve"> the user’s input by using the </w:t>
       </w:r>
+      <w:proofErr w:type="spellStart"/>
       <w:r>
         <w:rPr>
           <w:i/>
         </w:rPr>
-        <w:t>password_verify()</w:t>
+        <w:t>password_verify</w:t>
+      </w:r>
+      <w:proofErr w:type="spellEnd"/>
+      <w:r>
+        <w:rPr>
+          <w:i/>
+        </w:rPr>
+        <w:t>()</w:t>
       </w:r>
       <w:r>
         <w:t xml:space="preserve"> function.</w:t>
@@ -490,14 +498,27 @@
                             <w:r>
                               <w:t xml:space="preserve">Figure </w:t>
                             </w:r>
-                            <w:fldSimple w:instr=" SEQ Figure \* ARABIC ">
-                              <w:r>
-                                <w:rPr>
-                                  <w:noProof/>
-                                </w:rPr>
-                                <w:t>1</w:t>
-                              </w:r>
-                            </w:fldSimple>
+                            <w:r>
+                              <w:fldChar w:fldCharType="begin"/>
+                            </w:r>
+                            <w:r>
+                              <w:instrText xml:space="preserve"> SEQ Figure \* ARABIC </w:instrText>
+                            </w:r>
+                            <w:r>
+                              <w:fldChar w:fldCharType="separate"/>
+                            </w:r>
+                            <w:r>
+                              <w:rPr>
+                                <w:noProof/>
+                              </w:rPr>
+                              <w:t>1</w:t>
+                            </w:r>
+                            <w:r>
+                              <w:rPr>
+                                <w:noProof/>
+                              </w:rPr>
+                              <w:fldChar w:fldCharType="end"/>
+                            </w:r>
                             <w:r>
                               <w:t xml:space="preserve"> - ID and hashed password in AWS DynamoDB</w:t>
                             </w:r>
@@ -538,14 +559,27 @@
                       <w:r>
                         <w:t xml:space="preserve">Figure </w:t>
                       </w:r>
-                      <w:fldSimple w:instr=" SEQ Figure \* ARABIC ">
-                        <w:r>
-                          <w:rPr>
-                            <w:noProof/>
-                          </w:rPr>
-                          <w:t>1</w:t>
-                        </w:r>
-                      </w:fldSimple>
+                      <w:r>
+                        <w:fldChar w:fldCharType="begin"/>
+                      </w:r>
+                      <w:r>
+                        <w:instrText xml:space="preserve"> SEQ Figure \* ARABIC </w:instrText>
+                      </w:r>
+                      <w:r>
+                        <w:fldChar w:fldCharType="separate"/>
+                      </w:r>
+                      <w:r>
+                        <w:rPr>
+                          <w:noProof/>
+                        </w:rPr>
+                        <w:t>1</w:t>
+                      </w:r>
+                      <w:r>
+                        <w:rPr>
+                          <w:noProof/>
+                        </w:rPr>
+                        <w:fldChar w:fldCharType="end"/>
+                      </w:r>
                       <w:r>
                         <w:t xml:space="preserve"> - ID and hashed password in AWS DynamoDB</w:t>
                       </w:r>
@@ -595,13 +629,29 @@
         <w:t>.</w:t>
       </w:r>
       <w:r>
-        <w:t xml:space="preserve"> A session will be started using session_start() if the </w:t>
-      </w:r>
+        <w:t xml:space="preserve"> A session will be started using </w:t>
+      </w:r>
+      <w:proofErr w:type="spellStart"/>
+      <w:r>
+        <w:t>session_start</w:t>
+      </w:r>
+      <w:proofErr w:type="spellEnd"/>
+      <w:r>
+        <w:t xml:space="preserve">() if the </w:t>
+      </w:r>
+      <w:proofErr w:type="spellStart"/>
       <w:r>
         <w:rPr>
           <w:i/>
         </w:rPr>
-        <w:t>password_verify()</w:t>
+        <w:t>password_verify</w:t>
+      </w:r>
+      <w:proofErr w:type="spellEnd"/>
+      <w:r>
+        <w:rPr>
+          <w:i/>
+        </w:rPr>
+        <w:t>()</w:t>
       </w:r>
       <w:r>
         <w:t xml:space="preserve"> function returns true.</w:t>
@@ -736,14 +786,27 @@
       <w:r>
         <w:t xml:space="preserve">Figure </w:t>
       </w:r>
-      <w:fldSimple w:instr=" SEQ Figure \* ARABIC ">
-        <w:r>
-          <w:rPr>
-            <w:noProof/>
-          </w:rPr>
-          <w:t>2</w:t>
-        </w:r>
-      </w:fldSimple>
+      <w:r>
+        <w:fldChar w:fldCharType="begin"/>
+      </w:r>
+      <w:r>
+        <w:instrText xml:space="preserve"> SEQ Figure \* ARABIC </w:instrText>
+      </w:r>
+      <w:r>
+        <w:fldChar w:fldCharType="separate"/>
+      </w:r>
+      <w:r>
+        <w:rPr>
+          <w:noProof/>
+        </w:rPr>
+        <w:t>2</w:t>
+      </w:r>
+      <w:r>
+        <w:rPr>
+          <w:noProof/>
+        </w:rPr>
+        <w:fldChar w:fldCharType="end"/>
+      </w:r>
       <w:r>
         <w:t xml:space="preserve"> - Setting a session in php once the password has been validated</w:t>
       </w:r>
@@ -756,7 +819,15 @@
         <w:t xml:space="preserve">Additionally, </w:t>
       </w:r>
       <w:r>
-        <w:t xml:space="preserve">a check is done to ensure the session is set and valid before running any functions through the web interface. This mitigates the risk of an attacker browsing directly to a php page on the server in order to execute a command. Furthermore, a blank index.php </w:t>
+        <w:t xml:space="preserve">a check is done to ensure the session is set and valid before running any functions through the web interface. This mitigates the risk of an attacker browsing directly to a php page on the server in order to execute a command. Furthermore, a blank </w:t>
+      </w:r>
+      <w:proofErr w:type="spellStart"/>
+      <w:r>
+        <w:t>index.php</w:t>
+      </w:r>
+      <w:proofErr w:type="spellEnd"/>
+      <w:r>
+        <w:t xml:space="preserve"> </w:t>
       </w:r>
       <w:r>
         <w:t xml:space="preserve">page </w:t>
@@ -1010,14 +1081,27 @@
                             <w:r>
                               <w:t xml:space="preserve">Figure </w:t>
                             </w:r>
-                            <w:fldSimple w:instr=" SEQ Figure \* ARABIC ">
-                              <w:r>
-                                <w:rPr>
-                                  <w:noProof/>
-                                </w:rPr>
-                                <w:t>3</w:t>
-                              </w:r>
-                            </w:fldSimple>
+                            <w:r>
+                              <w:fldChar w:fldCharType="begin"/>
+                            </w:r>
+                            <w:r>
+                              <w:instrText xml:space="preserve"> SEQ Figure \* ARABIC </w:instrText>
+                            </w:r>
+                            <w:r>
+                              <w:fldChar w:fldCharType="separate"/>
+                            </w:r>
+                            <w:r>
+                              <w:rPr>
+                                <w:noProof/>
+                              </w:rPr>
+                              <w:t>3</w:t>
+                            </w:r>
+                            <w:r>
+                              <w:rPr>
+                                <w:noProof/>
+                              </w:rPr>
+                              <w:fldChar w:fldCharType="end"/>
+                            </w:r>
                             <w:r>
                               <w:t xml:space="preserve"> - IAM </w:t>
                             </w:r>
@@ -1063,14 +1147,27 @@
                       <w:r>
                         <w:t xml:space="preserve">Figure </w:t>
                       </w:r>
-                      <w:fldSimple w:instr=" SEQ Figure \* ARABIC ">
-                        <w:r>
-                          <w:rPr>
-                            <w:noProof/>
-                          </w:rPr>
-                          <w:t>3</w:t>
-                        </w:r>
-                      </w:fldSimple>
+                      <w:r>
+                        <w:fldChar w:fldCharType="begin"/>
+                      </w:r>
+                      <w:r>
+                        <w:instrText xml:space="preserve"> SEQ Figure \* ARABIC </w:instrText>
+                      </w:r>
+                      <w:r>
+                        <w:fldChar w:fldCharType="separate"/>
+                      </w:r>
+                      <w:r>
+                        <w:rPr>
+                          <w:noProof/>
+                        </w:rPr>
+                        <w:t>3</w:t>
+                      </w:r>
+                      <w:r>
+                        <w:rPr>
+                          <w:noProof/>
+                        </w:rPr>
+                        <w:fldChar w:fldCharType="end"/>
+                      </w:r>
                       <w:r>
                         <w:t xml:space="preserve"> - IAM </w:t>
                       </w:r>
@@ -1169,6 +1266,7 @@
       <w:r>
         <w:t xml:space="preserve">The Raspberry Pi camera is used to take still images on demand and display the results to the user. In order to achieve this, a python script must be executed on the Pi through. The python script is requested through php and executed using the </w:t>
       </w:r>
+      <w:proofErr w:type="spellStart"/>
       <w:r>
         <w:rPr>
           <w:i/>
@@ -1179,7 +1277,14 @@
         <w:rPr>
           <w:i/>
         </w:rPr>
-        <w:t>exec()</w:t>
+        <w:t>exec</w:t>
+      </w:r>
+      <w:proofErr w:type="spellEnd"/>
+      <w:r>
+        <w:rPr>
+          <w:i/>
+        </w:rPr>
+        <w:t>()</w:t>
       </w:r>
       <w:r>
         <w:t xml:space="preserve"> function.</w:t>
@@ -1192,16 +1297,24 @@
       <w:r>
         <w:t xml:space="preserve">In order to ensure no malicious scripts are executed using this method, the intended command is put through </w:t>
       </w:r>
+      <w:proofErr w:type="spellStart"/>
       <w:r>
         <w:rPr>
           <w:i/>
         </w:rPr>
-        <w:t>escapeshellcmd()</w:t>
-      </w:r>
+        <w:t>escapeshellcmd</w:t>
+      </w:r>
+      <w:proofErr w:type="spellEnd"/>
       <w:r>
         <w:rPr>
           <w:i/>
         </w:rPr>
+        <w:t>()</w:t>
+      </w:r>
+      <w:r>
+        <w:rPr>
+          <w:i/>
+        </w:rPr>
         <w:t>.</w:t>
       </w:r>
       <w:r>
@@ -1222,11 +1335,19 @@
       <w:r>
         <w:t xml:space="preserve"> the </w:t>
       </w:r>
+      <w:proofErr w:type="spellStart"/>
       <w:r>
         <w:rPr>
           <w:i/>
         </w:rPr>
-        <w:t>htmlspecialchars()</w:t>
+        <w:t>htmlspecialchars</w:t>
+      </w:r>
+      <w:proofErr w:type="spellEnd"/>
+      <w:r>
+        <w:rPr>
+          <w:i/>
+        </w:rPr>
+        <w:t>()</w:t>
       </w:r>
       <w:r>
         <w:t xml:space="preserve"> </w:t>
@@ -1382,7 +1503,23 @@
                               <w:t xml:space="preserve"> 4</w:t>
                             </w:r>
                             <w:r>
-                              <w:t xml:space="preserve"> - escapeshellcmd() and htmlspecialchars() functions being used on commands and user inputs</w:t>
+                              <w:t xml:space="preserve"> - </w:t>
+                            </w:r>
+                            <w:proofErr w:type="spellStart"/>
+                            <w:r>
+                              <w:t>escapeshellcmd</w:t>
+                            </w:r>
+                            <w:proofErr w:type="spellEnd"/>
+                            <w:r>
+                              <w:t xml:space="preserve">() and </w:t>
+                            </w:r>
+                            <w:proofErr w:type="spellStart"/>
+                            <w:r>
+                              <w:t>htmlspecialchars</w:t>
+                            </w:r>
+                            <w:proofErr w:type="spellEnd"/>
+                            <w:r>
+                              <w:t>() functions being used on commands and user inputs</w:t>
                             </w:r>
                           </w:p>
                         </w:txbxContent>
@@ -1421,7 +1558,23 @@
                         <w:t xml:space="preserve"> 4</w:t>
                       </w:r>
                       <w:r>
-                        <w:t xml:space="preserve"> - escapeshellcmd() and htmlspecialchars() functions being used on commands and user inputs</w:t>
+                        <w:t xml:space="preserve"> - </w:t>
+                      </w:r>
+                      <w:proofErr w:type="spellStart"/>
+                      <w:r>
+                        <w:t>escapeshellcmd</w:t>
+                      </w:r>
+                      <w:proofErr w:type="spellEnd"/>
+                      <w:r>
+                        <w:t xml:space="preserve">() and </w:t>
+                      </w:r>
+                      <w:proofErr w:type="spellStart"/>
+                      <w:r>
+                        <w:t>htmlspecialchars</w:t>
+                      </w:r>
+                      <w:proofErr w:type="spellEnd"/>
+                      <w:r>
+                        <w:t>() functions being used on commands and user inputs</w:t>
                       </w:r>
                     </w:p>
                   </w:txbxContent>
@@ -1724,9 +1877,11 @@
       <w:r>
         <w:t xml:space="preserve"> Python is once again used for this feature – utilising </w:t>
       </w:r>
+      <w:proofErr w:type="spellStart"/>
       <w:r>
         <w:t>RPi.GPIO</w:t>
       </w:r>
+      <w:proofErr w:type="spellEnd"/>
       <w:r>
         <w:t>. This library includes a function to detect a change in an electrical signal</w:t>
       </w:r>
@@ -1736,16 +1891,24 @@
       <w:r>
         <w:t xml:space="preserve"> </w:t>
       </w:r>
+      <w:proofErr w:type="spellStart"/>
       <w:r>
         <w:rPr>
           <w:i/>
         </w:rPr>
-        <w:t>wait_for_edge()</w:t>
-      </w:r>
+        <w:t>wait_for_edge</w:t>
+      </w:r>
+      <w:proofErr w:type="spellEnd"/>
       <w:r>
         <w:rPr>
           <w:i/>
         </w:rPr>
+        <w:t>()</w:t>
+      </w:r>
+      <w:r>
+        <w:rPr>
+          <w:i/>
+        </w:rPr>
         <w:t xml:space="preserve"> </w:t>
       </w:r>
       <w:r>
@@ -1790,11 +1953,19 @@
       <w:r>
         <w:t xml:space="preserve">(alternative to </w:t>
       </w:r>
+      <w:proofErr w:type="spellStart"/>
       <w:r>
         <w:rPr>
           <w:i/>
         </w:rPr>
-        <w:t>shell_exec()</w:t>
+        <w:t>shell_exec</w:t>
+      </w:r>
+      <w:proofErr w:type="spellEnd"/>
+      <w:r>
+        <w:rPr>
+          <w:i/>
+        </w:rPr>
+        <w:t>()</w:t>
       </w:r>
       <w:r>
         <w:t xml:space="preserve"> where no result is returned)</w:t>
@@ -1924,6 +2095,9 @@
       </w:r>
       <w:r>
         <w:t xml:space="preserve"> Figure 6 shows the web GUI of the aforementioned functionality.</w:t>
+      </w:r>
+      <w:r>
+        <w:t xml:space="preserve"> Figure 7 shows the AWS security group rules.</w:t>
       </w:r>
     </w:p>
     <w:p>
@@ -2126,6 +2300,241 @@
         <w:tabs>
           <w:tab w:val="left" w:pos="1277"/>
         </w:tabs>
+        <w:jc w:val="both"/>
+      </w:pPr>
+      <w:r>
+        <w:br/>
+      </w:r>
+      <w:r>
+        <w:rPr>
+          <w:noProof/>
+        </w:rPr>
+        <w:drawing>
+          <wp:anchor distT="0" distB="0" distL="114300" distR="114300" simplePos="0" relativeHeight="251674624" behindDoc="0" locked="0" layoutInCell="1" allowOverlap="1">
+            <wp:simplePos x="0" y="0"/>
+            <wp:positionH relativeFrom="column">
+              <wp:posOffset>0</wp:posOffset>
+            </wp:positionH>
+            <wp:positionV relativeFrom="paragraph">
+              <wp:posOffset>180975</wp:posOffset>
+            </wp:positionV>
+            <wp:extent cx="5727700" cy="647065"/>
+            <wp:effectExtent l="0" t="0" r="6350" b="635"/>
+            <wp:wrapNone/>
+            <wp:docPr id="12" name="Picture 12"/>
+            <wp:cNvGraphicFramePr>
+              <a:graphicFrameLocks xmlns:a="http://schemas.openxmlformats.org/drawingml/2006/main" noChangeAspect="1"/>
+            </wp:cNvGraphicFramePr>
+            <a:graphic xmlns:a="http://schemas.openxmlformats.org/drawingml/2006/main">
+              <a:graphicData uri="http://schemas.openxmlformats.org/drawingml/2006/picture">
+                <pic:pic xmlns:pic="http://schemas.openxmlformats.org/drawingml/2006/picture">
+                  <pic:nvPicPr>
+                    <pic:cNvPr id="0" name="Picture 1"/>
+                    <pic:cNvPicPr>
+                      <a:picLocks noChangeAspect="1" noChangeArrowheads="1"/>
+                    </pic:cNvPicPr>
+                  </pic:nvPicPr>
+                  <pic:blipFill>
+                    <a:blip r:embed="rId11">
+                      <a:extLst>
+                        <a:ext uri="{28A0092B-C50C-407E-A947-70E740481C1C}">
+                          <a14:useLocalDpi xmlns:a14="http://schemas.microsoft.com/office/drawing/2010/main" val="0"/>
+                        </a:ext>
+                      </a:extLst>
+                    </a:blip>
+                    <a:srcRect/>
+                    <a:stretch>
+                      <a:fillRect/>
+                    </a:stretch>
+                  </pic:blipFill>
+                  <pic:spPr bwMode="auto">
+                    <a:xfrm>
+                      <a:off x="0" y="0"/>
+                      <a:ext cx="5727700" cy="647065"/>
+                    </a:xfrm>
+                    <a:prstGeom prst="rect">
+                      <a:avLst/>
+                    </a:prstGeom>
+                    <a:noFill/>
+                    <a:ln>
+                      <a:noFill/>
+                    </a:ln>
+                  </pic:spPr>
+                </pic:pic>
+              </a:graphicData>
+            </a:graphic>
+          </wp:anchor>
+        </w:drawing>
+      </w:r>
+    </w:p>
+    <w:p>
+      <w:pPr>
+        <w:tabs>
+          <w:tab w:val="left" w:pos="1277"/>
+        </w:tabs>
+        <w:jc w:val="both"/>
+      </w:pPr>
+    </w:p>
+    <w:p>
+      <w:pPr>
+        <w:tabs>
+          <w:tab w:val="left" w:pos="1277"/>
+        </w:tabs>
+        <w:jc w:val="both"/>
+      </w:pPr>
+      <w:r>
+        <w:rPr>
+          <w:noProof/>
+        </w:rPr>
+        <mc:AlternateContent>
+          <mc:Choice Requires="wps">
+            <w:drawing>
+              <wp:anchor distT="0" distB="0" distL="114300" distR="114300" simplePos="0" relativeHeight="251676672" behindDoc="0" locked="0" layoutInCell="1" allowOverlap="1" wp14:anchorId="56610A47" wp14:editId="63D42A45">
+                <wp:simplePos x="0" y="0"/>
+                <wp:positionH relativeFrom="margin">
+                  <wp:align>right</wp:align>
+                </wp:positionH>
+                <wp:positionV relativeFrom="paragraph">
+                  <wp:posOffset>89811</wp:posOffset>
+                </wp:positionV>
+                <wp:extent cx="5684197" cy="181154"/>
+                <wp:effectExtent l="0" t="0" r="0" b="9525"/>
+                <wp:wrapNone/>
+                <wp:docPr id="13" name="Text Box 13"/>
+                <wp:cNvGraphicFramePr/>
+                <a:graphic xmlns:a="http://schemas.openxmlformats.org/drawingml/2006/main">
+                  <a:graphicData uri="http://schemas.microsoft.com/office/word/2010/wordprocessingShape">
+                    <wps:wsp>
+                      <wps:cNvSpPr txBox="1"/>
+                      <wps:spPr>
+                        <a:xfrm>
+                          <a:off x="0" y="0"/>
+                          <a:ext cx="5684197" cy="181154"/>
+                        </a:xfrm>
+                        <a:prstGeom prst="rect">
+                          <a:avLst/>
+                        </a:prstGeom>
+                        <a:solidFill>
+                          <a:prstClr val="white"/>
+                        </a:solidFill>
+                        <a:ln>
+                          <a:noFill/>
+                        </a:ln>
+                      </wps:spPr>
+                      <wps:txbx>
+                        <w:txbxContent>
+                          <w:p>
+                            <w:pPr>
+                              <w:pStyle w:val="Caption"/>
+                            </w:pPr>
+                            <w:r>
+                              <w:t>Figure 7 - EC2 instance security group</w:t>
+                            </w:r>
+                          </w:p>
+                        </w:txbxContent>
+                      </wps:txbx>
+                      <wps:bodyPr rot="0" spcFirstLastPara="0" vertOverflow="overflow" horzOverflow="overflow" vert="horz" wrap="square" lIns="0" tIns="0" rIns="0" bIns="0" numCol="1" spcCol="0" rtlCol="0" fromWordArt="0" anchor="t" anchorCtr="0" forceAA="0" compatLnSpc="1">
+                        <a:prstTxWarp prst="textNoShape">
+                          <a:avLst/>
+                        </a:prstTxWarp>
+                        <a:noAutofit/>
+                      </wps:bodyPr>
+                    </wps:wsp>
+                  </a:graphicData>
+                </a:graphic>
+                <wp14:sizeRelH relativeFrom="margin">
+                  <wp14:pctWidth>0</wp14:pctWidth>
+                </wp14:sizeRelH>
+                <wp14:sizeRelV relativeFrom="margin">
+                  <wp14:pctHeight>0</wp14:pctHeight>
+                </wp14:sizeRelV>
+              </wp:anchor>
+            </w:drawing>
+          </mc:Choice>
+          <mc:Fallback>
+            <w:pict>
+              <v:shape w14:anchorId="56610A47" id="Text Box 13" o:spid="_x0000_s1031" type="#_x0000_t202" style="position:absolute;left:0;text-align:left;margin-left:396.35pt;margin-top:7.05pt;width:447.55pt;height:14.25pt;z-index:251676672;visibility:visible;mso-wrap-style:square;mso-width-percent:0;mso-height-percent:0;mso-wrap-distance-left:9pt;mso-wrap-distance-top:0;mso-wrap-distance-right:9pt;mso-wrap-distance-bottom:0;mso-position-horizontal:right;mso-position-horizontal-relative:margin;mso-position-vertical:absolute;mso-position-vertical-relative:text;mso-width-percent:0;mso-height-percent:0;mso-width-relative:margin;mso-height-relative:margin;v-text-anchor:top" o:gfxdata="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" stroked="f">
+                <v:textbox inset="0,0,0,0">
+                  <w:txbxContent>
+                    <w:p>
+                      <w:pPr>
+                        <w:pStyle w:val="Caption"/>
+                      </w:pPr>
+                      <w:r>
+                        <w:t>Figure 7 - EC2 instance security group</w:t>
+                      </w:r>
+                    </w:p>
+                  </w:txbxContent>
+                </v:textbox>
+                <w10:wrap anchorx="margin"/>
+              </v:shape>
+            </w:pict>
+          </mc:Fallback>
+        </mc:AlternateContent>
+      </w:r>
+    </w:p>
+    <w:p>
+      <w:pPr>
+        <w:tabs>
+          <w:tab w:val="left" w:pos="1277"/>
+        </w:tabs>
+        <w:jc w:val="both"/>
+      </w:pPr>
+      <w:r>
+        <w:br/>
+      </w:r>
+      <w:r>
+        <w:t>The project encompasses various aspects of system internals and cyber security</w:t>
+      </w:r>
+      <w:r>
+        <w:t>; it</w:t>
+      </w:r>
+      <w:r>
+        <w:t xml:space="preserve"> aimed to build a basic IoT home security system on the Raspberry Pi while utilising cloud technologies through AWS.</w:t>
+      </w:r>
+      <w:r>
+        <w:t xml:space="preserve"> </w:t>
+      </w:r>
+      <w:r>
+        <w:t>The system is composed of a camera, a buzzer (alarm) and a button which is used for interrupts – bringing high</w:t>
+      </w:r>
+      <w:r>
+        <w:t xml:space="preserve"> (web UI and cloud)</w:t>
+      </w:r>
+      <w:r>
+        <w:t xml:space="preserve"> and low level </w:t>
+      </w:r>
+      <w:r>
+        <w:t xml:space="preserve">(interrupts) </w:t>
+      </w:r>
+      <w:r>
+        <w:t>technologies together.</w:t>
+      </w:r>
+      <w:r>
+        <w:t xml:space="preserve"> Figure 8 show</w:t>
+      </w:r>
+      <w:r>
+        <w:t>s</w:t>
+      </w:r>
+      <w:r>
+        <w:t xml:space="preserve"> a </w:t>
+      </w:r>
+      <w:r>
+        <w:t xml:space="preserve">diagram </w:t>
+      </w:r>
+      <w:r>
+        <w:t>the system interactions</w:t>
+      </w:r>
+      <w:r>
+        <w:t>.</w:t>
+      </w:r>
+    </w:p>
+    <w:p>
+      <w:pPr>
+        <w:tabs>
+          <w:tab w:val="left" w:pos="1277"/>
+        </w:tabs>
+        <w:jc w:val="both"/>
       </w:pPr>
       <w:bookmarkStart w:id="0" w:name="_GoBack"/>
       <w:bookmarkEnd w:id="0"/>
@@ -2135,6 +2544,169 @@
         <w:tabs>
           <w:tab w:val="left" w:pos="1277"/>
         </w:tabs>
+        <w:jc w:val="both"/>
+      </w:pPr>
+    </w:p>
+    <w:p>
+      <w:pPr>
+        <w:tabs>
+          <w:tab w:val="left" w:pos="1277"/>
+        </w:tabs>
+        <w:jc w:val="both"/>
+      </w:pPr>
+    </w:p>
+    <w:p>
+      <w:pPr>
+        <w:tabs>
+          <w:tab w:val="left" w:pos="1277"/>
+        </w:tabs>
+        <w:jc w:val="both"/>
+      </w:pPr>
+    </w:p>
+    <w:p>
+      <w:pPr>
+        <w:tabs>
+          <w:tab w:val="left" w:pos="1277"/>
+        </w:tabs>
+        <w:jc w:val="both"/>
+      </w:pPr>
+    </w:p>
+    <w:p>
+      <w:pPr>
+        <w:tabs>
+          <w:tab w:val="left" w:pos="1277"/>
+        </w:tabs>
+        <w:jc w:val="both"/>
+      </w:pPr>
+    </w:p>
+    <w:p>
+      <w:pPr>
+        <w:tabs>
+          <w:tab w:val="left" w:pos="1277"/>
+        </w:tabs>
+        <w:jc w:val="both"/>
+      </w:pPr>
+    </w:p>
+    <w:p>
+      <w:pPr>
+        <w:tabs>
+          <w:tab w:val="left" w:pos="1277"/>
+        </w:tabs>
+        <w:jc w:val="both"/>
+      </w:pPr>
+    </w:p>
+    <w:p>
+      <w:pPr>
+        <w:tabs>
+          <w:tab w:val="left" w:pos="1277"/>
+        </w:tabs>
+        <w:jc w:val="both"/>
+      </w:pPr>
+    </w:p>
+    <w:p>
+      <w:pPr>
+        <w:tabs>
+          <w:tab w:val="left" w:pos="1277"/>
+        </w:tabs>
+        <w:jc w:val="both"/>
+      </w:pPr>
+    </w:p>
+    <w:p>
+      <w:pPr>
+        <w:tabs>
+          <w:tab w:val="left" w:pos="1277"/>
+        </w:tabs>
+        <w:jc w:val="both"/>
+      </w:pPr>
+      <w:r>
+        <w:t xml:space="preserve"> </w:t>
+      </w:r>
+    </w:p>
+    <w:p>
+      <w:pPr>
+        <w:tabs>
+          <w:tab w:val="left" w:pos="1277"/>
+        </w:tabs>
+        <w:jc w:val="both"/>
+      </w:pPr>
+      <w:r>
+        <w:t>The project successfully allows reading from DynamoDB</w:t>
+      </w:r>
+      <w:r>
+        <w:t xml:space="preserve"> for user authentication,</w:t>
+      </w:r>
+      <w:r>
+        <w:t xml:space="preserve"> uploading</w:t>
+      </w:r>
+      <w:r>
+        <w:t xml:space="preserve"> images</w:t>
+      </w:r>
+      <w:r>
+        <w:t xml:space="preserve"> to an S3 bucket and leveraging an EC2 instance as an MQTT broker. </w:t>
+      </w:r>
+      <w:r>
+        <w:t>These functions are able to be executed by the end user through a web interface.</w:t>
+      </w:r>
+      <w:r>
+        <w:t xml:space="preserve"> The security</w:t>
+      </w:r>
+      <w:r>
+        <w:t xml:space="preserve"> </w:t>
+      </w:r>
+      <w:r>
+        <w:t xml:space="preserve">aspect of the application was an extremely important consideration. Each layer of </w:t>
+      </w:r>
+      <w:r>
+        <w:t>technology was inspected individually, applying best security practices where possible.</w:t>
+      </w:r>
+      <w:r>
+        <w:t xml:space="preserve"> </w:t>
+      </w:r>
+    </w:p>
+    <w:p>
+      <w:pPr>
+        <w:tabs>
+          <w:tab w:val="left" w:pos="1277"/>
+        </w:tabs>
+        <w:jc w:val="both"/>
+      </w:pPr>
+      <w:r>
+        <w:lastRenderedPageBreak/>
+        <w:t xml:space="preserve">The cloud layer is secured through IP </w:t>
+      </w:r>
+      <w:r>
+        <w:t>restrictions</w:t>
+      </w:r>
+      <w:r>
+        <w:t xml:space="preserve"> (security groups and bucket policy) and IAM user groups with restricted permissions. </w:t>
+      </w:r>
+      <w:r>
+        <w:t>This will only allow specific users to have access and make changes to sensitive data.</w:t>
+      </w:r>
+      <w:r>
+        <w:t xml:space="preserve"> Software</w:t>
+      </w:r>
+      <w:r>
+        <w:t xml:space="preserve"> and hardware were</w:t>
+      </w:r>
+      <w:r>
+        <w:t xml:space="preserve"> secured</w:t>
+      </w:r>
+      <w:r>
+        <w:t xml:space="preserve"> </w:t>
+      </w:r>
+      <w:r>
+        <w:t>using best practices such as secure sessions, string escaping, password hashing and an authentication process.</w:t>
+      </w:r>
+      <w:r>
+        <w:t xml:space="preserve"> Additionally, well known libraries such as RPI.GPIO were used (with best practice) to mitigate risk of GPIO pins being handled in an unexpected way.</w:t>
+      </w:r>
+    </w:p>
+    <w:p>
+      <w:pPr>
+        <w:tabs>
+          <w:tab w:val="left" w:pos="1277"/>
+        </w:tabs>
       </w:pPr>
       <w:r>
         <w:br/>
@@ -2181,6 +2753,34 @@
           <w:tab w:val="left" w:pos="1277"/>
         </w:tabs>
       </w:pPr>
+    </w:p>
+    <w:p>
+      <w:pPr>
+        <w:tabs>
+          <w:tab w:val="left" w:pos="1277"/>
+        </w:tabs>
+      </w:pPr>
+    </w:p>
+    <w:p>
+      <w:pPr>
+        <w:tabs>
+          <w:tab w:val="left" w:pos="1277"/>
+        </w:tabs>
+      </w:pPr>
+    </w:p>
+    <w:p>
+      <w:pPr>
+        <w:tabs>
+          <w:tab w:val="left" w:pos="1277"/>
+        </w:tabs>
+      </w:pPr>
+    </w:p>
+    <w:p>
+      <w:pPr>
+        <w:tabs>
+          <w:tab w:val="left" w:pos="1277"/>
+        </w:tabs>
+      </w:pPr>
       <w:r>
         <w:t>References:</w:t>
       </w:r>
@@ -2197,7 +2797,7 @@
       <w:r>
         <w:t xml:space="preserve">[1] </w:t>
       </w:r>
-      <w:hyperlink r:id="rId11" w:history="1">
+      <w:hyperlink r:id="rId12" w:history="1">
         <w:r>
           <w:rPr>
             <w:rStyle w:val="Hyperlink"/>
@@ -2215,7 +2815,7 @@
       <w:r>
         <w:t xml:space="preserve">[2] </w:t>
       </w:r>
-      <w:hyperlink r:id="rId12" w:history="1">
+      <w:hyperlink r:id="rId13" w:history="1">
         <w:r>
           <w:rPr>
             <w:rStyle w:val="Hyperlink"/>
@@ -2239,7 +2839,7 @@
       <w:r>
         <w:t xml:space="preserve">] </w:t>
       </w:r>
-      <w:hyperlink r:id="rId13" w:history="1">
+      <w:hyperlink r:id="rId14" w:history="1">
         <w:r>
           <w:rPr>
             <w:rStyle w:val="Hyperlink"/>
@@ -2257,7 +2857,7 @@
       <w:r>
         <w:t xml:space="preserve">[4] </w:t>
       </w:r>
-      <w:hyperlink r:id="rId14" w:history="1">
+      <w:hyperlink r:id="rId15" w:history="1">
         <w:r>
           <w:rPr>
             <w:rStyle w:val="Hyperlink"/>
@@ -2275,7 +2875,7 @@
       <w:r>
         <w:t xml:space="preserve">[5] </w:t>
       </w:r>
-      <w:hyperlink r:id="rId15" w:history="1">
+      <w:hyperlink r:id="rId16" w:history="1">
         <w:r>
           <w:rPr>
             <w:rStyle w:val="Hyperlink"/>
@@ -2283,16 +2883,6 @@
           <w:t>https://sourceforge.net/p/raspberry-gpio-python/wiki/Inputs/</w:t>
         </w:r>
       </w:hyperlink>
-    </w:p>
-    <w:p>
-      <w:pPr>
-        <w:tabs>
-          <w:tab w:val="left" w:pos="1277"/>
-        </w:tabs>
-      </w:pPr>
-      <w:r>
-        <w:t xml:space="preserve">[6] </w:t>
-      </w:r>
     </w:p>
     <w:sectPr>
       <w:pgSz w:w="11906" w:h="16838"/>

</xml_diff>

<commit_message>
done - just need front cover
</commit_message>
<xml_diff>
--- a/CMP08 PART 4 MINI PROJECT REPORT.docx
+++ b/CMP08 PART 4 MINI PROJECT REPORT.docx
@@ -3,11 +3,19 @@
 <w:document xmlns:wpc="http://schemas.microsoft.com/office/word/2010/wordprocessingCanvas" xmlns:cx="http://schemas.microsoft.com/office/drawing/2014/chartex" xmlns:cx1="http://schemas.microsoft.com/office/drawing/2015/9/8/chartex" xmlns:cx2="http://schemas.microsoft.com/office/drawing/2015/10/21/chartex" xmlns:cx3="http://schemas.microsoft.com/office/drawing/2016/5/9/chartex" xmlns:cx4="http://schemas.microsoft.com/office/drawing/2016/5/10/chartex" xmlns:cx5="http://schemas.microsoft.com/office/drawing/2016/5/11/chartex" xmlns:cx6="http://schemas.microsoft.com/office/drawing/2016/5/12/chartex" xmlns:cx7="http://schemas.microsoft.com/office/drawing/2016/5/13/chartex" xmlns:cx8="http://schemas.microsoft.com/office/drawing/2016/5/14/chartex" xmlns:mc="http://schemas.openxmlformats.org/markup-compatibility/2006" xmlns:aink="http://schemas.microsoft.com/office/drawing/2016/ink" xmlns:am3d="http://schemas.microsoft.com/office/drawing/2017/model3d" xmlns:o="urn:schemas-microsoft-com:office:office" xmlns:r="http://schemas.openxmlformats.org/officeDocument/2006/relationships" xmlns:m="http://schemas.openxmlformats.org/officeDocument/2006/math" xmlns:v="urn:schemas-microsoft-com:vml" xmlns:wp14="http://schemas.microsoft.com/office/word/2010/wordprocessingDrawing" xmlns:wp="http://schemas.openxmlformats.org/drawingml/2006/wordprocessingDrawing" xmlns:w10="urn:schemas-microsoft-com:office:word" xmlns:w="http://schemas.openxmlformats.org/wordprocessingml/2006/main" xmlns:w14="http://schemas.microsoft.com/office/word/2010/wordml" xmlns:w15="http://schemas.microsoft.com/office/word/2012/wordml" xmlns:w16cid="http://schemas.microsoft.com/office/word/2016/wordml/cid" xmlns:w16se="http://schemas.microsoft.com/office/word/2015/wordml/symex" xmlns:wpg="http://schemas.microsoft.com/office/word/2010/wordprocessingGroup" xmlns:wpi="http://schemas.microsoft.com/office/word/2010/wordprocessingInk" xmlns:wne="http://schemas.microsoft.com/office/word/2006/wordml" xmlns:wps="http://schemas.microsoft.com/office/word/2010/wordprocessingShape" mc:Ignorable="w14 w15 w16se w16cid wp14">
   <w:body>
     <w:p>
-      <w:pPr>
-        <w:jc w:val="both"/>
-      </w:pPr>
-      <w:r>
-        <w:t xml:space="preserve">Part 4: Building a basic </w:t>
+      <w:r>
+        <w:br w:type="page"/>
+      </w:r>
+      <w:bookmarkStart w:id="0" w:name="_GoBack"/>
+      <w:bookmarkEnd w:id="0"/>
+    </w:p>
+    <w:p>
+      <w:pPr>
+        <w:jc w:val="both"/>
+      </w:pPr>
+      <w:r>
+        <w:lastRenderedPageBreak/>
+        <w:t xml:space="preserve">Building a basic </w:t>
       </w:r>
       <w:r>
         <w:t xml:space="preserve">IoT </w:t>
@@ -21,11 +29,13 @@
         <w:jc w:val="both"/>
         <w:rPr>
           <w:b/>
+          <w:sz w:val="24"/>
         </w:rPr>
       </w:pPr>
       <w:r>
         <w:rPr>
           <w:b/>
+          <w:sz w:val="24"/>
         </w:rPr>
         <w:t>Introduction:</w:t>
       </w:r>
@@ -236,11 +246,13 @@
         <w:jc w:val="both"/>
         <w:rPr>
           <w:b/>
+          <w:sz w:val="24"/>
         </w:rPr>
       </w:pPr>
       <w:r>
         <w:rPr>
           <w:b/>
+          <w:sz w:val="24"/>
         </w:rPr>
         <w:t>Methodology:</w:t>
       </w:r>
@@ -291,7 +303,17 @@
         <w:t>d, keeping database access, controllers and user views separate from each other</w:t>
       </w:r>
       <w:r>
-        <w:t xml:space="preserve"> [1]</w:t>
+        <w:t xml:space="preserve"> </w:t>
+      </w:r>
+      <w:r>
+        <w:rPr>
+          <w:rFonts w:ascii="Arial" w:hAnsi="Arial" w:cs="Arial"/>
+          <w:color w:val="000000"/>
+          <w:sz w:val="20"/>
+          <w:szCs w:val="20"/>
+          <w:shd w:val="clear" w:color="auto" w:fill="FFFFFF"/>
+        </w:rPr>
+        <w:t>(MDN Web Docs, 2019)</w:t>
       </w:r>
       <w:r>
         <w:t>.</w:t>
@@ -382,7 +404,7 @@
           <w:noProof/>
         </w:rPr>
         <w:drawing>
-          <wp:anchor distT="0" distB="0" distL="114300" distR="114300" simplePos="0" relativeHeight="251658240" behindDoc="0" locked="0" layoutInCell="1" allowOverlap="1">
+          <wp:anchor distT="0" distB="0" distL="114300" distR="114300" simplePos="0" relativeHeight="251658240" behindDoc="0" locked="0" layoutInCell="1" allowOverlap="1" wp14:anchorId="3D3EB186" wp14:editId="292D426A">
             <wp:simplePos x="0" y="0"/>
             <wp:positionH relativeFrom="margin">
               <wp:align>left</wp:align>
@@ -454,7 +476,7 @@
         <mc:AlternateContent>
           <mc:Choice Requires="wps">
             <w:drawing>
-              <wp:anchor distT="0" distB="0" distL="114300" distR="114300" simplePos="0" relativeHeight="251660288" behindDoc="0" locked="0" layoutInCell="1" allowOverlap="1" wp14:anchorId="29679F35" wp14:editId="07536CAE">
+              <wp:anchor distT="0" distB="0" distL="114300" distR="114300" simplePos="0" relativeHeight="251660288" behindDoc="0" locked="0" layoutInCell="1" allowOverlap="1" wp14:anchorId="4859A317" wp14:editId="31D2873E">
                 <wp:simplePos x="0" y="0"/>
                 <wp:positionH relativeFrom="margin">
                   <wp:align>right</wp:align>
@@ -498,14 +520,27 @@
                             <w:r>
                               <w:t xml:space="preserve">Figure </w:t>
                             </w:r>
-                            <w:fldSimple w:instr=" SEQ Figure \* ARABIC ">
-                              <w:r>
-                                <w:rPr>
-                                  <w:noProof/>
-                                </w:rPr>
-                                <w:t>1</w:t>
-                              </w:r>
-                            </w:fldSimple>
+                            <w:r>
+                              <w:fldChar w:fldCharType="begin"/>
+                            </w:r>
+                            <w:r>
+                              <w:instrText xml:space="preserve"> SEQ Figure \* ARABIC </w:instrText>
+                            </w:r>
+                            <w:r>
+                              <w:fldChar w:fldCharType="separate"/>
+                            </w:r>
+                            <w:r>
+                              <w:rPr>
+                                <w:noProof/>
+                              </w:rPr>
+                              <w:t>1</w:t>
+                            </w:r>
+                            <w:r>
+                              <w:rPr>
+                                <w:noProof/>
+                              </w:rPr>
+                              <w:fldChar w:fldCharType="end"/>
+                            </w:r>
                             <w:r>
                               <w:t xml:space="preserve"> - ID and hashed password in AWS DynamoDB</w:t>
                             </w:r>
@@ -529,7 +564,7 @@
           </mc:Choice>
           <mc:Fallback>
             <w:pict>
-              <v:shapetype w14:anchorId="29679F35" id="_x0000_t202" coordsize="21600,21600" o:spt="202" path="m,l,21600r21600,l21600,xe">
+              <v:shapetype w14:anchorId="4859A317" id="_x0000_t202" coordsize="21600,21600" o:spt="202" path="m,l,21600r21600,l21600,xe">
                 <v:stroke joinstyle="miter"/>
                 <v:path gradientshapeok="t" o:connecttype="rect"/>
               </v:shapetype>
@@ -546,14 +581,27 @@
                       <w:r>
                         <w:t xml:space="preserve">Figure </w:t>
                       </w:r>
-                      <w:fldSimple w:instr=" SEQ Figure \* ARABIC ">
-                        <w:r>
-                          <w:rPr>
-                            <w:noProof/>
-                          </w:rPr>
-                          <w:t>1</w:t>
-                        </w:r>
-                      </w:fldSimple>
+                      <w:r>
+                        <w:fldChar w:fldCharType="begin"/>
+                      </w:r>
+                      <w:r>
+                        <w:instrText xml:space="preserve"> SEQ Figure \* ARABIC </w:instrText>
+                      </w:r>
+                      <w:r>
+                        <w:fldChar w:fldCharType="separate"/>
+                      </w:r>
+                      <w:r>
+                        <w:rPr>
+                          <w:noProof/>
+                        </w:rPr>
+                        <w:t>1</w:t>
+                      </w:r>
+                      <w:r>
+                        <w:rPr>
+                          <w:noProof/>
+                        </w:rPr>
+                        <w:fldChar w:fldCharType="end"/>
+                      </w:r>
                       <w:r>
                         <w:t xml:space="preserve"> - ID and hashed password in AWS DynamoDB</w:t>
                       </w:r>
@@ -647,7 +695,7 @@
           <w:noProof/>
         </w:rPr>
         <w:drawing>
-          <wp:anchor distT="0" distB="0" distL="114300" distR="114300" simplePos="0" relativeHeight="251661312" behindDoc="0" locked="0" layoutInCell="1" allowOverlap="1">
+          <wp:anchor distT="0" distB="0" distL="114300" distR="114300" simplePos="0" relativeHeight="251661312" behindDoc="0" locked="0" layoutInCell="1" allowOverlap="1" wp14:anchorId="749B1FD9" wp14:editId="7E21CF39">
             <wp:simplePos x="0" y="0"/>
             <wp:positionH relativeFrom="margin">
               <wp:align>left</wp:align>
@@ -760,14 +808,27 @@
       <w:r>
         <w:t xml:space="preserve">Figure </w:t>
       </w:r>
-      <w:fldSimple w:instr=" SEQ Figure \* ARABIC ">
-        <w:r>
-          <w:rPr>
-            <w:noProof/>
-          </w:rPr>
-          <w:t>2</w:t>
-        </w:r>
-      </w:fldSimple>
+      <w:r>
+        <w:fldChar w:fldCharType="begin"/>
+      </w:r>
+      <w:r>
+        <w:instrText xml:space="preserve"> SEQ Figure \* ARABIC </w:instrText>
+      </w:r>
+      <w:r>
+        <w:fldChar w:fldCharType="separate"/>
+      </w:r>
+      <w:r>
+        <w:rPr>
+          <w:noProof/>
+        </w:rPr>
+        <w:t>2</w:t>
+      </w:r>
+      <w:r>
+        <w:rPr>
+          <w:noProof/>
+        </w:rPr>
+        <w:fldChar w:fldCharType="end"/>
+      </w:r>
       <w:r>
         <w:t xml:space="preserve"> - Setting a session in php once the password has been validated</w:t>
       </w:r>
@@ -808,7 +869,20 @@
         <w:jc w:val="both"/>
       </w:pPr>
       <w:r>
-        <w:t>The web server includes a self-signed TLS certificate, ensuring all data passes through the application is encrypted [6].</w:t>
+        <w:t xml:space="preserve">The web server includes a self-signed TLS certificate, ensuring all data passes through the application is encrypted </w:t>
+      </w:r>
+      <w:r>
+        <w:rPr>
+          <w:rFonts w:ascii="Arial" w:hAnsi="Arial" w:cs="Arial"/>
+          <w:color w:val="000000"/>
+          <w:sz w:val="20"/>
+          <w:szCs w:val="20"/>
+          <w:shd w:val="clear" w:color="auto" w:fill="FFFFFF"/>
+        </w:rPr>
+        <w:t>(Digitalocean.com, 2019)</w:t>
+      </w:r>
+      <w:r>
+        <w:t>.</w:t>
       </w:r>
     </w:p>
     <w:p>
@@ -816,17 +890,20 @@
         <w:jc w:val="both"/>
         <w:rPr>
           <w:b/>
+          <w:sz w:val="24"/>
         </w:rPr>
       </w:pPr>
       <w:r>
         <w:rPr>
           <w:b/>
+          <w:sz w:val="24"/>
         </w:rPr>
         <w:t>Interfacing with AWS</w:t>
       </w:r>
       <w:r>
         <w:rPr>
           <w:b/>
+          <w:sz w:val="24"/>
         </w:rPr>
         <w:t>:</w:t>
       </w:r>
@@ -854,13 +931,20 @@
         <w:t xml:space="preserve">boto3 SDK </w:t>
       </w:r>
       <w:r>
-        <w:t>for python [</w:t>
-      </w:r>
-      <w:r>
-        <w:t>2</w:t>
-      </w:r>
-      <w:r>
-        <w:t>].</w:t>
+        <w:t xml:space="preserve">for python </w:t>
+      </w:r>
+      <w:r>
+        <w:rPr>
+          <w:rFonts w:ascii="Arial" w:hAnsi="Arial" w:cs="Arial"/>
+          <w:color w:val="000000"/>
+          <w:sz w:val="20"/>
+          <w:szCs w:val="20"/>
+          <w:shd w:val="clear" w:color="auto" w:fill="FFFFFF"/>
+        </w:rPr>
+        <w:t>(Amazon Web Services, Inc., 2019)</w:t>
+      </w:r>
+      <w:r>
+        <w:t>.</w:t>
       </w:r>
       <w:r>
         <w:t xml:space="preserve"> In order to set up boto3, </w:t>
@@ -905,7 +989,7 @@
           <w:noProof/>
         </w:rPr>
         <w:drawing>
-          <wp:anchor distT="0" distB="0" distL="114300" distR="114300" simplePos="0" relativeHeight="251668480" behindDoc="0" locked="0" layoutInCell="1" allowOverlap="1">
+          <wp:anchor distT="0" distB="0" distL="114300" distR="114300" simplePos="0" relativeHeight="251668480" behindDoc="0" locked="0" layoutInCell="1" allowOverlap="1" wp14:anchorId="7217C699" wp14:editId="152AD664">
             <wp:simplePos x="0" y="0"/>
             <wp:positionH relativeFrom="margin">
               <wp:align>left</wp:align>
@@ -998,7 +1082,7 @@
         <mc:AlternateContent>
           <mc:Choice Requires="wps">
             <w:drawing>
-              <wp:anchor distT="0" distB="0" distL="114300" distR="114300" simplePos="0" relativeHeight="251670528" behindDoc="0" locked="0" layoutInCell="1" allowOverlap="1" wp14:anchorId="7ADE0F26" wp14:editId="33F819EB">
+              <wp:anchor distT="0" distB="0" distL="114300" distR="114300" simplePos="0" relativeHeight="251670528" behindDoc="0" locked="0" layoutInCell="1" allowOverlap="1" wp14:anchorId="276F8914" wp14:editId="7CEA9A6E">
                 <wp:simplePos x="0" y="0"/>
                 <wp:positionH relativeFrom="margin">
                   <wp:align>left</wp:align>
@@ -1042,14 +1126,27 @@
                             <w:r>
                               <w:t xml:space="preserve">Figure </w:t>
                             </w:r>
-                            <w:fldSimple w:instr=" SEQ Figure \* ARABIC ">
-                              <w:r>
-                                <w:rPr>
-                                  <w:noProof/>
-                                </w:rPr>
-                                <w:t>3</w:t>
-                              </w:r>
-                            </w:fldSimple>
+                            <w:r>
+                              <w:fldChar w:fldCharType="begin"/>
+                            </w:r>
+                            <w:r>
+                              <w:instrText xml:space="preserve"> SEQ Figure \* ARABIC </w:instrText>
+                            </w:r>
+                            <w:r>
+                              <w:fldChar w:fldCharType="separate"/>
+                            </w:r>
+                            <w:r>
+                              <w:rPr>
+                                <w:noProof/>
+                              </w:rPr>
+                              <w:t>3</w:t>
+                            </w:r>
+                            <w:r>
+                              <w:rPr>
+                                <w:noProof/>
+                              </w:rPr>
+                              <w:fldChar w:fldCharType="end"/>
+                            </w:r>
                             <w:r>
                               <w:t xml:space="preserve"> - IAM </w:t>
                             </w:r>
@@ -1082,7 +1179,7 @@
           </mc:Choice>
           <mc:Fallback>
             <w:pict>
-              <v:shape w14:anchorId="7ADE0F26" id="Text Box 10" o:spid="_x0000_s1027" type="#_x0000_t202" style="position:absolute;left:0;text-align:left;margin-left:0;margin-top:7.25pt;width:240.45pt;height:17.65pt;z-index:251670528;visibility:visible;mso-wrap-style:square;mso-width-percent:0;mso-height-percent:0;mso-wrap-distance-left:9pt;mso-wrap-distance-top:0;mso-wrap-distance-right:9pt;mso-wrap-distance-bottom:0;mso-position-horizontal:left;mso-position-horizontal-relative:margin;mso-position-vertical:absolute;mso-position-vertical-relative:text;mso-width-percent:0;mso-height-percent:0;mso-width-relative:margin;mso-height-relative:margin;v-text-anchor:top" o:gfxdata="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" stroked="f">
+              <v:shape w14:anchorId="276F8914" id="Text Box 10" o:spid="_x0000_s1027" type="#_x0000_t202" style="position:absolute;left:0;text-align:left;margin-left:0;margin-top:7.25pt;width:240.45pt;height:17.65pt;z-index:251670528;visibility:visible;mso-wrap-style:square;mso-width-percent:0;mso-height-percent:0;mso-wrap-distance-left:9pt;mso-wrap-distance-top:0;mso-wrap-distance-right:9pt;mso-wrap-distance-bottom:0;mso-position-horizontal:left;mso-position-horizontal-relative:margin;mso-position-vertical:absolute;mso-position-vertical-relative:text;mso-width-percent:0;mso-height-percent:0;mso-width-relative:margin;mso-height-relative:margin;v-text-anchor:top" o:gfxdata="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" stroked="f">
                 <v:textbox inset="0,0,0,0">
                   <w:txbxContent>
                     <w:p>
@@ -1095,14 +1192,27 @@
                       <w:r>
                         <w:t xml:space="preserve">Figure </w:t>
                       </w:r>
-                      <w:fldSimple w:instr=" SEQ Figure \* ARABIC ">
-                        <w:r>
-                          <w:rPr>
-                            <w:noProof/>
-                          </w:rPr>
-                          <w:t>3</w:t>
-                        </w:r>
-                      </w:fldSimple>
+                      <w:r>
+                        <w:fldChar w:fldCharType="begin"/>
+                      </w:r>
+                      <w:r>
+                        <w:instrText xml:space="preserve"> SEQ Figure \* ARABIC </w:instrText>
+                      </w:r>
+                      <w:r>
+                        <w:fldChar w:fldCharType="separate"/>
+                      </w:r>
+                      <w:r>
+                        <w:rPr>
+                          <w:noProof/>
+                        </w:rPr>
+                        <w:t>3</w:t>
+                      </w:r>
+                      <w:r>
+                        <w:rPr>
+                          <w:noProof/>
+                        </w:rPr>
+                        <w:fldChar w:fldCharType="end"/>
+                      </w:r>
                       <w:r>
                         <w:t xml:space="preserve"> - IAM </w:t>
                       </w:r>
@@ -1170,25 +1280,21 @@
         <w:jc w:val="both"/>
         <w:rPr>
           <w:b/>
-        </w:rPr>
-      </w:pPr>
-    </w:p>
-    <w:p>
-      <w:pPr>
-        <w:jc w:val="both"/>
+          <w:sz w:val="24"/>
+        </w:rPr>
+      </w:pPr>
+      <w:r>
         <w:rPr>
           <w:b/>
-        </w:rPr>
-      </w:pPr>
+          <w:sz w:val="24"/>
+        </w:rPr>
+        <w:lastRenderedPageBreak/>
+        <w:t xml:space="preserve">Pi </w:t>
+      </w:r>
       <w:r>
         <w:rPr>
           <w:b/>
-        </w:rPr>
-        <w:t xml:space="preserve">Pi </w:t>
-      </w:r>
-      <w:r>
-        <w:rPr>
-          <w:b/>
+          <w:sz w:val="24"/>
         </w:rPr>
         <w:t>Camera and S3 Bucket</w:t>
       </w:r>
@@ -1229,95 +1335,17 @@
         <w:jc w:val="both"/>
       </w:pPr>
       <w:r>
-        <w:t xml:space="preserve">In order to ensure no malicious scripts are executed using this method, the intended command is put through </w:t>
-      </w:r>
-      <w:proofErr w:type="spellStart"/>
-      <w:r>
-        <w:rPr>
-          <w:i/>
-        </w:rPr>
-        <w:t>escapeshellcmd</w:t>
-      </w:r>
-      <w:proofErr w:type="spellEnd"/>
-      <w:r>
-        <w:rPr>
-          <w:i/>
-        </w:rPr>
-        <w:t>()</w:t>
-      </w:r>
-      <w:r>
-        <w:rPr>
-          <w:i/>
-        </w:rPr>
-        <w:t>.</w:t>
-      </w:r>
-      <w:r>
-        <w:t xml:space="preserve"> This function escapes characters that may be used to execute arbitrary commands [</w:t>
-      </w:r>
-      <w:r>
-        <w:t>3</w:t>
-      </w:r>
-      <w:r>
-        <w:t>].</w:t>
-      </w:r>
-      <w:r>
-        <w:t xml:space="preserve"> </w:t>
-      </w:r>
-      <w:r>
-        <w:t>Furthermore,</w:t>
-      </w:r>
-      <w:r>
-        <w:t xml:space="preserve"> the </w:t>
-      </w:r>
-      <w:proofErr w:type="spellStart"/>
-      <w:r>
-        <w:rPr>
-          <w:i/>
-        </w:rPr>
-        <w:t>htmlspecialchars</w:t>
-      </w:r>
-      <w:proofErr w:type="spellEnd"/>
-      <w:r>
-        <w:rPr>
-          <w:i/>
-        </w:rPr>
-        <w:t>()</w:t>
-      </w:r>
-      <w:r>
-        <w:t xml:space="preserve"> </w:t>
-      </w:r>
-      <w:r>
-        <w:t xml:space="preserve">function (with similar functionality) is run on all inputs that are appended to commands as seen in </w:t>
-      </w:r>
-      <w:r>
-        <w:t>F</w:t>
-      </w:r>
-      <w:r>
-        <w:t xml:space="preserve">igure </w:t>
-      </w:r>
-      <w:r>
-        <w:t>4</w:t>
-      </w:r>
-      <w:r>
-        <w:t>.</w:t>
-      </w:r>
-    </w:p>
-    <w:p>
-      <w:pPr>
-        <w:jc w:val="both"/>
-      </w:pPr>
-      <w:r>
         <w:rPr>
           <w:noProof/>
         </w:rPr>
         <w:drawing>
-          <wp:anchor distT="0" distB="0" distL="114300" distR="114300" simplePos="0" relativeHeight="251662336" behindDoc="0" locked="0" layoutInCell="1" allowOverlap="1">
+          <wp:anchor distT="0" distB="0" distL="114300" distR="114300" simplePos="0" relativeHeight="251662336" behindDoc="0" locked="0" layoutInCell="1" allowOverlap="1" wp14:anchorId="4F3369D1" wp14:editId="026F5A82">
             <wp:simplePos x="0" y="0"/>
             <wp:positionH relativeFrom="column">
               <wp:posOffset>0</wp:posOffset>
             </wp:positionH>
             <wp:positionV relativeFrom="paragraph">
-              <wp:posOffset>863</wp:posOffset>
+              <wp:posOffset>820684</wp:posOffset>
             </wp:positionV>
             <wp:extent cx="5727700" cy="897255"/>
             <wp:effectExtent l="0" t="0" r="6350" b="0"/>
@@ -1367,6 +1395,91 @@
           </wp:anchor>
         </w:drawing>
       </w:r>
+      <w:r>
+        <w:t xml:space="preserve">In order to ensure no malicious scripts are executed using this method, the intended command is put through </w:t>
+      </w:r>
+      <w:proofErr w:type="spellStart"/>
+      <w:r>
+        <w:rPr>
+          <w:i/>
+        </w:rPr>
+        <w:t>escapeshellcmd</w:t>
+      </w:r>
+      <w:proofErr w:type="spellEnd"/>
+      <w:r>
+        <w:rPr>
+          <w:i/>
+        </w:rPr>
+        <w:t>()</w:t>
+      </w:r>
+      <w:r>
+        <w:rPr>
+          <w:i/>
+        </w:rPr>
+        <w:t>.</w:t>
+      </w:r>
+      <w:r>
+        <w:t xml:space="preserve"> This function escapes characters that may be used to execute arbitrary commands </w:t>
+      </w:r>
+      <w:r>
+        <w:rPr>
+          <w:rFonts w:ascii="Arial" w:hAnsi="Arial" w:cs="Arial"/>
+          <w:color w:val="000000"/>
+          <w:sz w:val="20"/>
+          <w:szCs w:val="20"/>
+          <w:shd w:val="clear" w:color="auto" w:fill="FFFFFF"/>
+        </w:rPr>
+        <w:t>(Php.net, 2019)</w:t>
+      </w:r>
+      <w:r>
+        <w:t>.</w:t>
+      </w:r>
+      <w:r>
+        <w:t xml:space="preserve"> </w:t>
+      </w:r>
+      <w:r>
+        <w:t>Furthermore,</w:t>
+      </w:r>
+      <w:r>
+        <w:t xml:space="preserve"> the </w:t>
+      </w:r>
+      <w:proofErr w:type="spellStart"/>
+      <w:r>
+        <w:rPr>
+          <w:i/>
+        </w:rPr>
+        <w:t>htmlspecialchars</w:t>
+      </w:r>
+      <w:proofErr w:type="spellEnd"/>
+      <w:r>
+        <w:rPr>
+          <w:i/>
+        </w:rPr>
+        <w:t>()</w:t>
+      </w:r>
+      <w:r>
+        <w:t xml:space="preserve"> </w:t>
+      </w:r>
+      <w:r>
+        <w:t xml:space="preserve">function (with similar functionality) is run on all inputs that are appended to commands as seen in </w:t>
+      </w:r>
+      <w:r>
+        <w:t>F</w:t>
+      </w:r>
+      <w:r>
+        <w:t xml:space="preserve">igure </w:t>
+      </w:r>
+      <w:r>
+        <w:t>4</w:t>
+      </w:r>
+      <w:r>
+        <w:t>.</w:t>
+      </w:r>
+    </w:p>
+    <w:p>
+      <w:pPr>
+        <w:jc w:val="both"/>
+      </w:pPr>
     </w:p>
     <w:p>
       <w:pPr>
@@ -1389,13 +1502,13 @@
         <mc:AlternateContent>
           <mc:Choice Requires="wps">
             <w:drawing>
-              <wp:anchor distT="0" distB="0" distL="114300" distR="114300" simplePos="0" relativeHeight="251664384" behindDoc="0" locked="0" layoutInCell="1" allowOverlap="1" wp14:anchorId="40B4DB06" wp14:editId="75435A1B">
+              <wp:anchor distT="0" distB="0" distL="114300" distR="114300" simplePos="0" relativeHeight="251664384" behindDoc="0" locked="0" layoutInCell="1" allowOverlap="1" wp14:anchorId="04EFF011" wp14:editId="03D9708F">
                 <wp:simplePos x="0" y="0"/>
                 <wp:positionH relativeFrom="margin">
-                  <wp:align>left</wp:align>
+                  <wp:posOffset>0</wp:posOffset>
                 </wp:positionH>
                 <wp:positionV relativeFrom="paragraph">
-                  <wp:posOffset>55352</wp:posOffset>
+                  <wp:posOffset>19949</wp:posOffset>
                 </wp:positionV>
                 <wp:extent cx="5727700" cy="189781"/>
                 <wp:effectExtent l="0" t="0" r="6350" b="1270"/>
@@ -1475,7 +1588,7 @@
           </mc:Choice>
           <mc:Fallback>
             <w:pict>
-              <v:shape w14:anchorId="40B4DB06" id="Text Box 5" o:spid="_x0000_s1028" type="#_x0000_t202" style="position:absolute;left:0;text-align:left;margin-left:0;margin-top:4.35pt;width:451pt;height:14.95pt;z-index:251664384;visibility:visible;mso-wrap-style:square;mso-height-percent:0;mso-wrap-distance-left:9pt;mso-wrap-distance-top:0;mso-wrap-distance-right:9pt;mso-wrap-distance-bottom:0;mso-position-horizontal:left;mso-position-horizontal-relative:margin;mso-position-vertical:absolute;mso-position-vertical-relative:text;mso-height-percent:0;mso-height-relative:margin;v-text-anchor:top" o:gfxdata="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" stroked="f">
+              <v:shape w14:anchorId="04EFF011" id="Text Box 5" o:spid="_x0000_s1028" type="#_x0000_t202" style="position:absolute;left:0;text-align:left;margin-left:0;margin-top:1.55pt;width:451pt;height:14.95pt;z-index:251664384;visibility:visible;mso-wrap-style:square;mso-height-percent:0;mso-wrap-distance-left:9pt;mso-wrap-distance-top:0;mso-wrap-distance-right:9pt;mso-wrap-distance-bottom:0;mso-position-horizontal:absolute;mso-position-horizontal-relative:margin;mso-position-vertical:absolute;mso-position-vertical-relative:text;mso-height-percent:0;mso-height-relative:margin;v-text-anchor:top" o:gfxdata="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" stroked="f">
                 <v:textbox inset="0,0,0,0">
                   <w:txbxContent>
                     <w:p>
@@ -1529,7 +1642,7 @@
           <w:noProof/>
         </w:rPr>
         <w:drawing>
-          <wp:anchor distT="0" distB="0" distL="114300" distR="114300" simplePos="0" relativeHeight="251665408" behindDoc="0" locked="0" layoutInCell="1" allowOverlap="1" wp14:anchorId="1858F117">
+          <wp:anchor distT="0" distB="0" distL="114300" distR="114300" simplePos="0" relativeHeight="251665408" behindDoc="0" locked="0" layoutInCell="1" allowOverlap="1" wp14:anchorId="47BFC0C8" wp14:editId="22539500">
             <wp:simplePos x="0" y="0"/>
             <wp:positionH relativeFrom="margin">
               <wp:align>left</wp:align>
@@ -1607,7 +1720,17 @@
         <w:t xml:space="preserve"> policy’ was added</w:t>
       </w:r>
       <w:r>
-        <w:t xml:space="preserve"> [4]</w:t>
+        <w:t xml:space="preserve"> </w:t>
+      </w:r>
+      <w:r>
+        <w:rPr>
+          <w:rFonts w:ascii="Arial" w:hAnsi="Arial" w:cs="Arial"/>
+          <w:color w:val="000000"/>
+          <w:sz w:val="20"/>
+          <w:szCs w:val="20"/>
+          <w:shd w:val="clear" w:color="auto" w:fill="FFFFFF"/>
+        </w:rPr>
+        <w:t>(Docs.aws.amazon.com, 2019)</w:t>
       </w:r>
       <w:r>
         <w:t>. This allows a specific IP or range of IP addresses to access public content in the bucket. Th</w:t>
@@ -1672,7 +1795,7 @@
         <mc:AlternateContent>
           <mc:Choice Requires="wps">
             <w:drawing>
-              <wp:anchor distT="0" distB="0" distL="114300" distR="114300" simplePos="0" relativeHeight="251667456" behindDoc="0" locked="0" layoutInCell="1" allowOverlap="1" wp14:anchorId="3AE2FB6B" wp14:editId="30D4007A">
+              <wp:anchor distT="0" distB="0" distL="114300" distR="114300" simplePos="0" relativeHeight="251667456" behindDoc="0" locked="0" layoutInCell="1" allowOverlap="1" wp14:anchorId="7B87D380" wp14:editId="24C9BFAD">
                 <wp:simplePos x="0" y="0"/>
                 <wp:positionH relativeFrom="margin">
                   <wp:align>left</wp:align>
@@ -1742,7 +1865,7 @@
           </mc:Choice>
           <mc:Fallback>
             <w:pict>
-              <v:shape w14:anchorId="3AE2FB6B" id="Text Box 8" o:spid="_x0000_s1029" type="#_x0000_t202" style="position:absolute;left:0;text-align:left;margin-left:0;margin-top:3.85pt;width:222.75pt;height:.05pt;z-index:251667456;visibility:visible;mso-wrap-style:square;mso-width-percent:0;mso-wrap-distance-left:9pt;mso-wrap-distance-top:0;mso-wrap-distance-right:9pt;mso-wrap-distance-bottom:0;mso-position-horizontal:left;mso-position-horizontal-relative:margin;mso-position-vertical:absolute;mso-position-vertical-relative:text;mso-width-percent:0;mso-width-relative:margin;v-text-anchor:top" o:gfxdata="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" stroked="f">
+              <v:shape w14:anchorId="7B87D380" id="Text Box 8" o:spid="_x0000_s1029" type="#_x0000_t202" style="position:absolute;left:0;text-align:left;margin-left:0;margin-top:3.85pt;width:222.75pt;height:.05pt;z-index:251667456;visibility:visible;mso-wrap-style:square;mso-width-percent:0;mso-wrap-distance-left:9pt;mso-wrap-distance-top:0;mso-wrap-distance-right:9pt;mso-wrap-distance-bottom:0;mso-position-horizontal:left;mso-position-horizontal-relative:margin;mso-position-vertical:absolute;mso-position-vertical-relative:text;mso-width-percent:0;mso-width-relative:margin;v-text-anchor:top" o:gfxdata="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" stroked="f">
                 <v:textbox style="mso-fit-shape-to-text:t" inset="0,0,0,0">
                   <w:txbxContent>
                     <w:p>
@@ -1774,31 +1897,30 @@
     <w:p>
       <w:pPr>
         <w:jc w:val="both"/>
-      </w:pPr>
-      <w:r>
         <w:rPr>
           <w:b/>
+          <w:sz w:val="24"/>
+        </w:rPr>
+      </w:pPr>
+      <w:r>
+        <w:rPr>
+          <w:b/>
+          <w:sz w:val="24"/>
         </w:rPr>
         <w:br/>
       </w:r>
       <w:r>
         <w:rPr>
           <w:b/>
-        </w:rPr>
-        <w:t>Interrupts</w:t>
-      </w:r>
-      <w:r>
-        <w:rPr>
-          <w:b/>
-        </w:rPr>
-        <w:t>:</w:t>
-      </w:r>
-      <w:r>
-        <w:rPr>
-          <w:b/>
-        </w:rPr>
-        <w:br/>
-      </w:r>
+          <w:sz w:val="24"/>
+        </w:rPr>
+        <w:t>Interrupts:</w:t>
+      </w:r>
+    </w:p>
+    <w:p>
+      <w:pPr>
+        <w:jc w:val="both"/>
+      </w:pPr>
       <w:r>
         <w:t xml:space="preserve">The system includes a ‘panic button’ which is implemented by </w:t>
       </w:r>
@@ -1858,13 +1980,17 @@
         <w:t>without polling</w:t>
       </w:r>
       <w:r>
-        <w:t xml:space="preserve"> [</w:t>
-      </w:r>
-      <w:r>
-        <w:t>5</w:t>
-      </w:r>
-      <w:r>
-        <w:t>]</w:t>
+        <w:t xml:space="preserve"> </w:t>
+      </w:r>
+      <w:r>
+        <w:rPr>
+          <w:rFonts w:ascii="Arial" w:hAnsi="Arial" w:cs="Arial"/>
+          <w:color w:val="000000"/>
+          <w:sz w:val="20"/>
+          <w:szCs w:val="20"/>
+          <w:shd w:val="clear" w:color="auto" w:fill="FFFFFF"/>
+        </w:rPr>
+        <w:t>(Sourceforge.net, 2019)</w:t>
       </w:r>
       <w:r>
         <w:t>.</w:t>
@@ -1918,29 +2044,34 @@
         </w:tabs>
         <w:rPr>
           <w:b/>
+          <w:sz w:val="24"/>
         </w:rPr>
       </w:pPr>
       <w:r>
         <w:rPr>
           <w:b/>
+          <w:sz w:val="24"/>
         </w:rPr>
         <w:t>Message Queuing Telemetry Transport</w:t>
       </w:r>
       <w:r>
         <w:rPr>
           <w:b/>
+          <w:sz w:val="24"/>
         </w:rPr>
         <w:t xml:space="preserve"> (MQTT)</w:t>
       </w:r>
       <w:r>
         <w:rPr>
           <w:b/>
+          <w:sz w:val="24"/>
         </w:rPr>
         <w:t xml:space="preserve"> </w:t>
       </w:r>
       <w:r>
         <w:rPr>
           <w:b/>
+          <w:sz w:val="24"/>
         </w:rPr>
         <w:t>Subscribe and Publish:</w:t>
       </w:r>
@@ -2045,7 +2176,7 @@
           <w:noProof/>
         </w:rPr>
         <w:drawing>
-          <wp:anchor distT="0" distB="0" distL="114300" distR="114300" simplePos="0" relativeHeight="251671552" behindDoc="0" locked="0" layoutInCell="1" allowOverlap="1">
+          <wp:anchor distT="0" distB="0" distL="114300" distR="114300" simplePos="0" relativeHeight="251671552" behindDoc="0" locked="0" layoutInCell="1" allowOverlap="1" wp14:anchorId="6ACB1228" wp14:editId="0B847F39">
             <wp:simplePos x="0" y="0"/>
             <wp:positionH relativeFrom="margin">
               <wp:align>right</wp:align>
@@ -2139,7 +2270,7 @@
         <mc:AlternateContent>
           <mc:Choice Requires="wps">
             <w:drawing>
-              <wp:anchor distT="0" distB="0" distL="114300" distR="114300" simplePos="0" relativeHeight="251673600" behindDoc="0" locked="0" layoutInCell="1" allowOverlap="1" wp14:anchorId="250D5506" wp14:editId="0B839E7A">
+              <wp:anchor distT="0" distB="0" distL="114300" distR="114300" simplePos="0" relativeHeight="251673600" behindDoc="0" locked="0" layoutInCell="1" allowOverlap="1" wp14:anchorId="75115664" wp14:editId="352C2C5F">
                 <wp:simplePos x="0" y="0"/>
                 <wp:positionH relativeFrom="margin">
                   <wp:align>right</wp:align>
@@ -2206,7 +2337,7 @@
           </mc:Choice>
           <mc:Fallback>
             <w:pict>
-              <v:shape w14:anchorId="250D5506" id="Text Box 11" o:spid="_x0000_s1030" type="#_x0000_t202" style="position:absolute;margin-left:397.1pt;margin-top:6.9pt;width:448.3pt;height:15.6pt;z-index:251673600;visibility:visible;mso-wrap-style:square;mso-width-percent:0;mso-height-percent:0;mso-wrap-distance-left:9pt;mso-wrap-distance-top:0;mso-wrap-distance-right:9pt;mso-wrap-distance-bottom:0;mso-position-horizontal:right;mso-position-horizontal-relative:margin;mso-position-vertical:absolute;mso-position-vertical-relative:text;mso-width-percent:0;mso-height-percent:0;mso-width-relative:margin;mso-height-relative:margin;v-text-anchor:top" o:gfxdata="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" stroked="f">
+              <v:shape w14:anchorId="75115664" id="Text Box 11" o:spid="_x0000_s1030" type="#_x0000_t202" style="position:absolute;margin-left:397.1pt;margin-top:6.9pt;width:448.3pt;height:15.6pt;z-index:251673600;visibility:visible;mso-wrap-style:square;mso-width-percent:0;mso-height-percent:0;mso-wrap-distance-left:9pt;mso-wrap-distance-top:0;mso-wrap-distance-right:9pt;mso-wrap-distance-bottom:0;mso-position-horizontal:right;mso-position-horizontal-relative:margin;mso-position-vertical:absolute;mso-position-vertical-relative:text;mso-width-percent:0;mso-height-percent:0;mso-width-relative:margin;mso-height-relative:margin;v-text-anchor:top" o:gfxdata="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" stroked="f">
                 <v:textbox inset="0,0,0,0">
                   <w:txbxContent>
                     <w:p>
@@ -2244,7 +2375,7 @@
           <w:noProof/>
         </w:rPr>
         <w:drawing>
-          <wp:anchor distT="0" distB="0" distL="114300" distR="114300" simplePos="0" relativeHeight="251674624" behindDoc="0" locked="0" layoutInCell="1" allowOverlap="1">
+          <wp:anchor distT="0" distB="0" distL="114300" distR="114300" simplePos="0" relativeHeight="251674624" behindDoc="0" locked="0" layoutInCell="1" allowOverlap="1" wp14:anchorId="7AAEFDAB" wp14:editId="26467C10">
             <wp:simplePos x="0" y="0"/>
             <wp:positionH relativeFrom="column">
               <wp:posOffset>0</wp:posOffset>
@@ -2323,7 +2454,7 @@
         <mc:AlternateContent>
           <mc:Choice Requires="wps">
             <w:drawing>
-              <wp:anchor distT="0" distB="0" distL="114300" distR="114300" simplePos="0" relativeHeight="251676672" behindDoc="0" locked="0" layoutInCell="1" allowOverlap="1" wp14:anchorId="56610A47" wp14:editId="63D42A45">
+              <wp:anchor distT="0" distB="0" distL="114300" distR="114300" simplePos="0" relativeHeight="251676672" behindDoc="0" locked="0" layoutInCell="1" allowOverlap="1" wp14:anchorId="79123DDD" wp14:editId="4BDC2F23">
                 <wp:simplePos x="0" y="0"/>
                 <wp:positionH relativeFrom="margin">
                   <wp:align>right</wp:align>
@@ -2387,7 +2518,7 @@
           </mc:Choice>
           <mc:Fallback>
             <w:pict>
-              <v:shape w14:anchorId="56610A47" id="Text Box 13" o:spid="_x0000_s1031" type="#_x0000_t202" style="position:absolute;left:0;text-align:left;margin-left:396.35pt;margin-top:7.05pt;width:447.55pt;height:14.25pt;z-index:251676672;visibility:visible;mso-wrap-style:square;mso-width-percent:0;mso-height-percent:0;mso-wrap-distance-left:9pt;mso-wrap-distance-top:0;mso-wrap-distance-right:9pt;mso-wrap-distance-bottom:0;mso-position-horizontal:right;mso-position-horizontal-relative:margin;mso-position-vertical:absolute;mso-position-vertical-relative:text;mso-width-percent:0;mso-height-percent:0;mso-width-relative:margin;mso-height-relative:margin;v-text-anchor:top" o:gfxdata="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" stroked="f">
+              <v:shape w14:anchorId="79123DDD" id="Text Box 13" o:spid="_x0000_s1031" type="#_x0000_t202" style="position:absolute;left:0;text-align:left;margin-left:396.35pt;margin-top:7.05pt;width:447.55pt;height:14.25pt;z-index:251676672;visibility:visible;mso-wrap-style:square;mso-width-percent:0;mso-height-percent:0;mso-wrap-distance-left:9pt;mso-wrap-distance-top:0;mso-wrap-distance-right:9pt;mso-wrap-distance-bottom:0;mso-position-horizontal:right;mso-position-horizontal-relative:margin;mso-position-vertical:absolute;mso-position-vertical-relative:text;mso-width-percent:0;mso-height-percent:0;mso-width-relative:margin;mso-height-relative:margin;v-text-anchor:top" o:gfxdata="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" stroked="f">
                 <v:textbox inset="0,0,0,0">
                   <w:txbxContent>
                     <w:p>
@@ -2415,6 +2546,73 @@
         <w:jc w:val="both"/>
       </w:pPr>
       <w:r>
+        <w:rPr>
+          <w:noProof/>
+        </w:rPr>
+        <w:drawing>
+          <wp:anchor distT="0" distB="0" distL="114300" distR="114300" simplePos="0" relativeHeight="251677696" behindDoc="0" locked="0" layoutInCell="1" allowOverlap="1" wp14:anchorId="59092243" wp14:editId="4E74484B">
+            <wp:simplePos x="0" y="0"/>
+            <wp:positionH relativeFrom="column">
+              <wp:posOffset>914399</wp:posOffset>
+            </wp:positionH>
+            <wp:positionV relativeFrom="paragraph">
+              <wp:posOffset>1088717</wp:posOffset>
+            </wp:positionV>
+            <wp:extent cx="3752491" cy="3605155"/>
+            <wp:effectExtent l="0" t="0" r="0" b="0"/>
+            <wp:wrapNone/>
+            <wp:docPr id="14" name="Picture 14"/>
+            <wp:cNvGraphicFramePr>
+              <a:graphicFrameLocks xmlns:a="http://schemas.openxmlformats.org/drawingml/2006/main" noChangeAspect="1"/>
+            </wp:cNvGraphicFramePr>
+            <a:graphic xmlns:a="http://schemas.openxmlformats.org/drawingml/2006/main">
+              <a:graphicData uri="http://schemas.openxmlformats.org/drawingml/2006/picture">
+                <pic:pic xmlns:pic="http://schemas.openxmlformats.org/drawingml/2006/picture">
+                  <pic:nvPicPr>
+                    <pic:cNvPr id="0" name="Picture 1"/>
+                    <pic:cNvPicPr>
+                      <a:picLocks noChangeAspect="1" noChangeArrowheads="1"/>
+                    </pic:cNvPicPr>
+                  </pic:nvPicPr>
+                  <pic:blipFill>
+                    <a:blip r:embed="rId12" cstate="print">
+                      <a:extLst>
+                        <a:ext uri="{28A0092B-C50C-407E-A947-70E740481C1C}">
+                          <a14:useLocalDpi xmlns:a14="http://schemas.microsoft.com/office/drawing/2010/main" val="0"/>
+                        </a:ext>
+                      </a:extLst>
+                    </a:blip>
+                    <a:srcRect/>
+                    <a:stretch>
+                      <a:fillRect/>
+                    </a:stretch>
+                  </pic:blipFill>
+                  <pic:spPr bwMode="auto">
+                    <a:xfrm>
+                      <a:off x="0" y="0"/>
+                      <a:ext cx="3756091" cy="3608614"/>
+                    </a:xfrm>
+                    <a:prstGeom prst="rect">
+                      <a:avLst/>
+                    </a:prstGeom>
+                    <a:noFill/>
+                    <a:ln>
+                      <a:noFill/>
+                    </a:ln>
+                  </pic:spPr>
+                </pic:pic>
+              </a:graphicData>
+            </a:graphic>
+            <wp14:sizeRelH relativeFrom="margin">
+              <wp14:pctWidth>0</wp14:pctWidth>
+            </wp14:sizeRelH>
+            <wp14:sizeRelV relativeFrom="margin">
+              <wp14:pctHeight>0</wp14:pctHeight>
+            </wp14:sizeRelV>
+          </wp:anchor>
+        </w:drawing>
+      </w:r>
+      <w:r>
         <w:br/>
       </w:r>
       <w:r>
@@ -2561,43 +2759,6 @@
         </w:tabs>
         <w:jc w:val="both"/>
       </w:pPr>
-      <w:r>
-        <w:t>The project successfully allows reading from DynamoDB</w:t>
-      </w:r>
-      <w:r>
-        <w:t xml:space="preserve"> for user authentication,</w:t>
-      </w:r>
-      <w:r>
-        <w:t xml:space="preserve"> uploading</w:t>
-      </w:r>
-      <w:r>
-        <w:t xml:space="preserve"> images</w:t>
-      </w:r>
-      <w:r>
-        <w:t xml:space="preserve"> to an S3 bucket and leveraging an EC2 instance as an MQTT broker. </w:t>
-      </w:r>
-      <w:r>
-        <w:t>These functions are able to be executed by the end user through a web interface.</w:t>
-      </w:r>
-      <w:r>
-        <w:t xml:space="preserve"> The security</w:t>
-      </w:r>
-      <w:r>
-        <w:t xml:space="preserve"> </w:t>
-      </w:r>
-      <w:r>
-        <w:t xml:space="preserve">aspect of the application was an </w:t>
-      </w:r>
-      <w:r>
-        <w:lastRenderedPageBreak/>
-        <w:t xml:space="preserve">extremely important consideration. Each layer of </w:t>
-      </w:r>
-      <w:r>
-        <w:t>technology was inspected individually, applying best security practices where possible.</w:t>
-      </w:r>
-      <w:r>
-        <w:t xml:space="preserve"> </w:t>
-      </w:r>
     </w:p>
     <w:p>
       <w:pPr>
@@ -2607,34 +2768,96 @@
         <w:jc w:val="both"/>
       </w:pPr>
       <w:r>
-        <w:t xml:space="preserve">The cloud layer is secured through IP </w:t>
-      </w:r>
-      <w:r>
-        <w:t>restrictions</w:t>
-      </w:r>
-      <w:r>
-        <w:t xml:space="preserve"> (security groups and bucket policy) and IAM user groups with restricted permissions. </w:t>
-      </w:r>
-      <w:r>
-        <w:t>This will only allow specific users to have access and make changes to sensitive data.</w:t>
-      </w:r>
-      <w:r>
-        <w:t xml:space="preserve"> Software</w:t>
-      </w:r>
-      <w:r>
-        <w:t xml:space="preserve"> and hardware were</w:t>
-      </w:r>
-      <w:r>
-        <w:t xml:space="preserve"> secured</w:t>
-      </w:r>
-      <w:r>
-        <w:t xml:space="preserve"> </w:t>
-      </w:r>
-      <w:r>
-        <w:t>using best practices such as secure sessions, string escaping, password hashing and an authentication process.</w:t>
-      </w:r>
-      <w:r>
-        <w:t xml:space="preserve"> Additionally, well known libraries such as RPI.GPIO were used (with best practice) to mitigate risk of GPIO pins being handled in an unexpected way.</w:t>
+        <w:rPr>
+          <w:noProof/>
+        </w:rPr>
+        <mc:AlternateContent>
+          <mc:Choice Requires="wps">
+            <w:drawing>
+              <wp:anchor distT="0" distB="0" distL="114300" distR="114300" simplePos="0" relativeHeight="251679744" behindDoc="0" locked="0" layoutInCell="1" allowOverlap="1" wp14:anchorId="5E064AEC" wp14:editId="32752C3B">
+                <wp:simplePos x="0" y="0"/>
+                <wp:positionH relativeFrom="column">
+                  <wp:posOffset>914400</wp:posOffset>
+                </wp:positionH>
+                <wp:positionV relativeFrom="paragraph">
+                  <wp:posOffset>116672</wp:posOffset>
+                </wp:positionV>
+                <wp:extent cx="3622675" cy="232913"/>
+                <wp:effectExtent l="0" t="0" r="0" b="0"/>
+                <wp:wrapNone/>
+                <wp:docPr id="15" name="Text Box 15"/>
+                <wp:cNvGraphicFramePr/>
+                <a:graphic xmlns:a="http://schemas.openxmlformats.org/drawingml/2006/main">
+                  <a:graphicData uri="http://schemas.microsoft.com/office/word/2010/wordprocessingShape">
+                    <wps:wsp>
+                      <wps:cNvSpPr txBox="1"/>
+                      <wps:spPr>
+                        <a:xfrm>
+                          <a:off x="0" y="0"/>
+                          <a:ext cx="3622675" cy="232913"/>
+                        </a:xfrm>
+                        <a:prstGeom prst="rect">
+                          <a:avLst/>
+                        </a:prstGeom>
+                        <a:solidFill>
+                          <a:prstClr val="white"/>
+                        </a:solidFill>
+                        <a:ln>
+                          <a:noFill/>
+                        </a:ln>
+                      </wps:spPr>
+                      <wps:txbx>
+                        <w:txbxContent>
+                          <w:p>
+                            <w:pPr>
+                              <w:pStyle w:val="Caption"/>
+                              <w:rPr>
+                                <w:noProof/>
+                              </w:rPr>
+                            </w:pPr>
+                            <w:r>
+                              <w:t>Figure 8 - Diagram of all system interactions</w:t>
+                            </w:r>
+                          </w:p>
+                        </w:txbxContent>
+                      </wps:txbx>
+                      <wps:bodyPr rot="0" spcFirstLastPara="0" vertOverflow="overflow" horzOverflow="overflow" vert="horz" wrap="square" lIns="0" tIns="0" rIns="0" bIns="0" numCol="1" spcCol="0" rtlCol="0" fromWordArt="0" anchor="t" anchorCtr="0" forceAA="0" compatLnSpc="1">
+                        <a:prstTxWarp prst="textNoShape">
+                          <a:avLst/>
+                        </a:prstTxWarp>
+                        <a:noAutofit/>
+                      </wps:bodyPr>
+                    </wps:wsp>
+                  </a:graphicData>
+                </a:graphic>
+                <wp14:sizeRelV relativeFrom="margin">
+                  <wp14:pctHeight>0</wp14:pctHeight>
+                </wp14:sizeRelV>
+              </wp:anchor>
+            </w:drawing>
+          </mc:Choice>
+          <mc:Fallback>
+            <w:pict>
+              <v:shape w14:anchorId="5E064AEC" id="Text Box 15" o:spid="_x0000_s1032" type="#_x0000_t202" style="position:absolute;left:0;text-align:left;margin-left:1in;margin-top:9.2pt;width:285.25pt;height:18.35pt;z-index:251679744;visibility:visible;mso-wrap-style:square;mso-height-percent:0;mso-wrap-distance-left:9pt;mso-wrap-distance-top:0;mso-wrap-distance-right:9pt;mso-wrap-distance-bottom:0;mso-position-horizontal:absolute;mso-position-horizontal-relative:text;mso-position-vertical:absolute;mso-position-vertical-relative:text;mso-height-percent:0;mso-height-relative:margin;v-text-anchor:top" o:gfxdata="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" stroked="f">
+                <v:textbox inset="0,0,0,0">
+                  <w:txbxContent>
+                    <w:p>
+                      <w:pPr>
+                        <w:pStyle w:val="Caption"/>
+                        <w:rPr>
+                          <w:noProof/>
+                        </w:rPr>
+                      </w:pPr>
+                      <w:r>
+                        <w:t>Figure 8 - Diagram of all system interactions</w:t>
+                      </w:r>
+                    </w:p>
+                  </w:txbxContent>
+                </v:textbox>
+              </v:shape>
+            </w:pict>
+          </mc:Fallback>
+        </mc:AlternateContent>
       </w:r>
     </w:p>
     <w:p>
@@ -2642,14 +2865,19 @@
         <w:tabs>
           <w:tab w:val="left" w:pos="1277"/>
         </w:tabs>
-      </w:pPr>
-      <w:r>
-        <w:br/>
-      </w:r>
-      <w:bookmarkStart w:id="0" w:name="_GoBack"/>
-      <w:bookmarkEnd w:id="0"/>
-      <w:r>
-        <w:t>References:</w:t>
+        <w:jc w:val="both"/>
+        <w:rPr>
+          <w:b/>
+          <w:sz w:val="24"/>
+        </w:rPr>
+      </w:pPr>
+      <w:r>
+        <w:rPr>
+          <w:b/>
+          <w:sz w:val="24"/>
+        </w:rPr>
+        <w:lastRenderedPageBreak/>
+        <w:t>Conclusion:</w:t>
       </w:r>
     </w:p>
     <w:p>
@@ -2657,63 +2885,410 @@
         <w:tabs>
           <w:tab w:val="left" w:pos="1277"/>
         </w:tabs>
-        <w:rPr>
-          <w:rStyle w:val="Hyperlink"/>
-        </w:rPr>
-      </w:pPr>
-      <w:r>
-        <w:t xml:space="preserve">[1] </w:t>
-      </w:r>
-      <w:hyperlink r:id="rId12" w:history="1">
-        <w:r>
-          <w:rPr>
-            <w:rStyle w:val="Hyperlink"/>
-          </w:rPr>
-          <w:t>https://developer.mozilla.org/en-US/docs/Glossary/MVC</w:t>
-        </w:r>
-      </w:hyperlink>
+        <w:jc w:val="both"/>
+      </w:pPr>
+      <w:r>
+        <w:t>The project successfully allows reading from DynamoDB</w:t>
+      </w:r>
+      <w:r>
+        <w:t xml:space="preserve"> for user authentication,</w:t>
+      </w:r>
+      <w:r>
+        <w:t xml:space="preserve"> uploading</w:t>
+      </w:r>
+      <w:r>
+        <w:t xml:space="preserve"> images</w:t>
+      </w:r>
+      <w:r>
+        <w:t xml:space="preserve"> to an S3 bucket and leveraging an EC2 instance as an MQTT broker. </w:t>
+      </w:r>
+      <w:r>
+        <w:t>These functions are able to be executed by the end user through a web interface.</w:t>
+      </w:r>
+      <w:r>
+        <w:t xml:space="preserve"> The security</w:t>
+      </w:r>
+      <w:r>
+        <w:t xml:space="preserve"> </w:t>
+      </w:r>
+      <w:r>
+        <w:t xml:space="preserve">aspect of the application was an extremely important consideration. Each layer of </w:t>
+      </w:r>
+      <w:r>
+        <w:t>technology was inspected individually, applying best security practices where possible.</w:t>
+      </w:r>
+      <w:r>
+        <w:t xml:space="preserve"> </w:t>
+      </w:r>
     </w:p>
     <w:p>
       <w:pPr>
         <w:tabs>
           <w:tab w:val="left" w:pos="1277"/>
         </w:tabs>
-      </w:pPr>
-      <w:r>
-        <w:t xml:space="preserve">[2] </w:t>
-      </w:r>
-      <w:hyperlink r:id="rId13" w:history="1">
-        <w:r>
-          <w:rPr>
-            <w:rStyle w:val="Hyperlink"/>
-          </w:rPr>
-          <w:t>https://aws.amazon.com/sdk-for-python/</w:t>
-        </w:r>
-      </w:hyperlink>
+        <w:jc w:val="both"/>
+      </w:pPr>
+      <w:r>
+        <w:t xml:space="preserve">The cloud layer is secured through IP </w:t>
+      </w:r>
+      <w:r>
+        <w:t>restrictions</w:t>
+      </w:r>
+      <w:r>
+        <w:t xml:space="preserve"> (security groups and bucket policy) and IAM user groups with restricted permissions. </w:t>
+      </w:r>
+      <w:r>
+        <w:t>This will only allow specific users to have access and make changes to sensitive data.</w:t>
+      </w:r>
+      <w:r>
+        <w:t xml:space="preserve"> Software</w:t>
+      </w:r>
+      <w:r>
+        <w:t xml:space="preserve"> and hardware were</w:t>
+      </w:r>
+      <w:r>
+        <w:t xml:space="preserve"> secured</w:t>
+      </w:r>
+      <w:r>
+        <w:t xml:space="preserve"> </w:t>
+      </w:r>
+      <w:r>
+        <w:t>using best practices such as secure sessions, string escaping, password hashing and an authentication process.</w:t>
+      </w:r>
+      <w:r>
+        <w:t xml:space="preserve"> Additionally, well known libraries such as RPI.GPIO were used (with best practice) to mitigate risk of GPIO pins being handled in an unexpected way.</w:t>
+      </w:r>
     </w:p>
     <w:p>
       <w:pPr>
         <w:tabs>
           <w:tab w:val="left" w:pos="1277"/>
         </w:tabs>
-      </w:pPr>
-      <w:r>
-        <w:t>[</w:t>
-      </w:r>
-      <w:r>
-        <w:t>3</w:t>
-      </w:r>
-      <w:r>
-        <w:t xml:space="preserve">] </w:t>
-      </w:r>
-      <w:hyperlink r:id="rId14" w:history="1">
-        <w:r>
-          <w:rPr>
-            <w:rStyle w:val="Hyperlink"/>
-          </w:rPr>
-          <w:t>https://www.php.net/manual/en/function.escapeshellcmd.php</w:t>
-        </w:r>
-      </w:hyperlink>
+        <w:rPr>
+          <w:b/>
+          <w:sz w:val="24"/>
+        </w:rPr>
+      </w:pPr>
+      <w:r>
+        <w:br/>
+      </w:r>
+      <w:r>
+        <w:rPr>
+          <w:b/>
+          <w:sz w:val="24"/>
+        </w:rPr>
+        <w:t>References:</w:t>
+      </w:r>
+    </w:p>
+    <w:p>
+      <w:pPr>
+        <w:rPr>
+          <w:rFonts w:cstheme="minorHAnsi"/>
+          <w:color w:val="000000"/>
+          <w:sz w:val="20"/>
+          <w:szCs w:val="20"/>
+          <w:shd w:val="clear" w:color="auto" w:fill="FFFFFF"/>
+        </w:rPr>
+      </w:pPr>
+      <w:r>
+        <w:rPr>
+          <w:rFonts w:cstheme="minorHAnsi"/>
+          <w:color w:val="000000"/>
+          <w:sz w:val="20"/>
+          <w:szCs w:val="20"/>
+          <w:shd w:val="clear" w:color="auto" w:fill="FFFFFF"/>
+        </w:rPr>
+        <w:t>Amazon Web Services, Inc. (2019). </w:t>
+      </w:r>
+      <w:r>
+        <w:rPr>
+          <w:rFonts w:cstheme="minorHAnsi"/>
+          <w:i/>
+          <w:iCs/>
+          <w:color w:val="000000"/>
+          <w:sz w:val="20"/>
+          <w:szCs w:val="20"/>
+          <w:shd w:val="clear" w:color="auto" w:fill="FFFFFF"/>
+        </w:rPr>
+        <w:t>AWS SDK for Python</w:t>
+      </w:r>
+      <w:r>
+        <w:rPr>
+          <w:rFonts w:cstheme="minorHAnsi"/>
+          <w:color w:val="000000"/>
+          <w:sz w:val="20"/>
+          <w:szCs w:val="20"/>
+          <w:shd w:val="clear" w:color="auto" w:fill="FFFFFF"/>
+        </w:rPr>
+        <w:t>. [online] Available at: https://aws.amazon.com/sdk-for-python/ .</w:t>
+      </w:r>
+    </w:p>
+    <w:p>
+      <w:pPr>
+        <w:rPr>
+          <w:rFonts w:cstheme="minorHAnsi"/>
+          <w:color w:val="000000"/>
+          <w:sz w:val="20"/>
+          <w:szCs w:val="20"/>
+          <w:shd w:val="clear" w:color="auto" w:fill="FFFFFF"/>
+        </w:rPr>
+      </w:pPr>
+      <w:r>
+        <w:rPr>
+          <w:rFonts w:cstheme="minorHAnsi"/>
+          <w:color w:val="000000"/>
+          <w:sz w:val="20"/>
+          <w:szCs w:val="20"/>
+          <w:shd w:val="clear" w:color="auto" w:fill="FFFFFF"/>
+        </w:rPr>
+        <w:t>Digitalocean.com. (2019). </w:t>
+      </w:r>
+      <w:r>
+        <w:rPr>
+          <w:rFonts w:cstheme="minorHAnsi"/>
+          <w:i/>
+          <w:iCs/>
+          <w:color w:val="000000"/>
+          <w:sz w:val="20"/>
+          <w:szCs w:val="20"/>
+          <w:shd w:val="clear" w:color="auto" w:fill="FFFFFF"/>
+        </w:rPr>
+        <w:t xml:space="preserve">How To Create a Self-Signed SSL Certificate for Apache in Ubuntu 16.04 | </w:t>
+      </w:r>
+      <w:proofErr w:type="spellStart"/>
+      <w:proofErr w:type="gramStart"/>
+      <w:r>
+        <w:rPr>
+          <w:rFonts w:cstheme="minorHAnsi"/>
+          <w:i/>
+          <w:iCs/>
+          <w:color w:val="000000"/>
+          <w:sz w:val="20"/>
+          <w:szCs w:val="20"/>
+          <w:shd w:val="clear" w:color="auto" w:fill="FFFFFF"/>
+        </w:rPr>
+        <w:t>DigitalOcean</w:t>
+      </w:r>
+      <w:proofErr w:type="spellEnd"/>
+      <w:r>
+        <w:rPr>
+          <w:rFonts w:cstheme="minorHAnsi"/>
+          <w:color w:val="000000"/>
+          <w:sz w:val="20"/>
+          <w:szCs w:val="20"/>
+          <w:shd w:val="clear" w:color="auto" w:fill="FFFFFF"/>
+        </w:rPr>
+        <w:t>.</w:t>
+      </w:r>
+      <w:proofErr w:type="gramEnd"/>
+      <w:r>
+        <w:rPr>
+          <w:rFonts w:cstheme="minorHAnsi"/>
+          <w:color w:val="000000"/>
+          <w:sz w:val="20"/>
+          <w:szCs w:val="20"/>
+          <w:shd w:val="clear" w:color="auto" w:fill="FFFFFF"/>
+        </w:rPr>
+        <w:t xml:space="preserve"> [online] Available at: https://www.digitalocean.com/community/tutorials/how-to-create-a-self-signed-ssl-certificate-for-apache-in-ubuntu-16-04 .</w:t>
+      </w:r>
+    </w:p>
+    <w:p>
+      <w:pPr>
+        <w:rPr>
+          <w:rFonts w:cstheme="minorHAnsi"/>
+          <w:color w:val="000000"/>
+          <w:sz w:val="20"/>
+          <w:szCs w:val="20"/>
+          <w:shd w:val="clear" w:color="auto" w:fill="FFFFFF"/>
+        </w:rPr>
+      </w:pPr>
+      <w:r>
+        <w:rPr>
+          <w:rFonts w:cstheme="minorHAnsi"/>
+          <w:color w:val="000000"/>
+          <w:sz w:val="20"/>
+          <w:szCs w:val="20"/>
+          <w:shd w:val="clear" w:color="auto" w:fill="FFFFFF"/>
+        </w:rPr>
+        <w:t>Docs.aws.amazon.com. (2019). [online] Available at: https://docs.aws.amazon.com/AmazonS3/latest/dev//example-bucket-policies.html .</w:t>
+      </w:r>
+    </w:p>
+    <w:p>
+      <w:pPr>
+        <w:rPr>
+          <w:rFonts w:cstheme="minorHAnsi"/>
+          <w:color w:val="000000"/>
+          <w:sz w:val="20"/>
+          <w:szCs w:val="20"/>
+          <w:shd w:val="clear" w:color="auto" w:fill="FFFFFF"/>
+        </w:rPr>
+      </w:pPr>
+      <w:r>
+        <w:rPr>
+          <w:rFonts w:cstheme="minorHAnsi"/>
+          <w:color w:val="000000"/>
+          <w:sz w:val="20"/>
+          <w:szCs w:val="20"/>
+          <w:shd w:val="clear" w:color="auto" w:fill="FFFFFF"/>
+        </w:rPr>
+        <w:t>MDN Web Docs. (2019). </w:t>
+      </w:r>
+      <w:r>
+        <w:rPr>
+          <w:rFonts w:cstheme="minorHAnsi"/>
+          <w:i/>
+          <w:iCs/>
+          <w:color w:val="000000"/>
+          <w:sz w:val="20"/>
+          <w:szCs w:val="20"/>
+          <w:shd w:val="clear" w:color="auto" w:fill="FFFFFF"/>
+        </w:rPr>
+        <w:t>MVC</w:t>
+      </w:r>
+      <w:r>
+        <w:rPr>
+          <w:rFonts w:cstheme="minorHAnsi"/>
+          <w:color w:val="000000"/>
+          <w:sz w:val="20"/>
+          <w:szCs w:val="20"/>
+          <w:shd w:val="clear" w:color="auto" w:fill="FFFFFF"/>
+        </w:rPr>
+        <w:t>. [online] Available at: https://developer.mozilla.org/en-US/docs/Glossary/MVC .</w:t>
+      </w:r>
+    </w:p>
+    <w:p>
+      <w:pPr>
+        <w:rPr>
+          <w:rFonts w:cstheme="minorHAnsi"/>
+          <w:color w:val="000000"/>
+          <w:sz w:val="20"/>
+          <w:szCs w:val="20"/>
+          <w:shd w:val="clear" w:color="auto" w:fill="FFFFFF"/>
+        </w:rPr>
+      </w:pPr>
+      <w:r>
+        <w:rPr>
+          <w:rFonts w:cstheme="minorHAnsi"/>
+          <w:color w:val="000000"/>
+          <w:sz w:val="20"/>
+          <w:szCs w:val="20"/>
+          <w:shd w:val="clear" w:color="auto" w:fill="FFFFFF"/>
+        </w:rPr>
+        <w:t>Php.net. (2019). </w:t>
+      </w:r>
+      <w:r>
+        <w:rPr>
+          <w:rFonts w:cstheme="minorHAnsi"/>
+          <w:i/>
+          <w:iCs/>
+          <w:color w:val="000000"/>
+          <w:sz w:val="20"/>
+          <w:szCs w:val="20"/>
+          <w:shd w:val="clear" w:color="auto" w:fill="FFFFFF"/>
+        </w:rPr>
+        <w:t xml:space="preserve">PHP: </w:t>
+      </w:r>
+      <w:proofErr w:type="spellStart"/>
+      <w:r>
+        <w:rPr>
+          <w:rFonts w:cstheme="minorHAnsi"/>
+          <w:i/>
+          <w:iCs/>
+          <w:color w:val="000000"/>
+          <w:sz w:val="20"/>
+          <w:szCs w:val="20"/>
+          <w:shd w:val="clear" w:color="auto" w:fill="FFFFFF"/>
+        </w:rPr>
+        <w:t>escapeshellcmd</w:t>
+      </w:r>
+      <w:proofErr w:type="spellEnd"/>
+      <w:r>
+        <w:rPr>
+          <w:rFonts w:cstheme="minorHAnsi"/>
+          <w:i/>
+          <w:iCs/>
+          <w:color w:val="000000"/>
+          <w:sz w:val="20"/>
+          <w:szCs w:val="20"/>
+          <w:shd w:val="clear" w:color="auto" w:fill="FFFFFF"/>
+        </w:rPr>
+        <w:t xml:space="preserve"> - Manual</w:t>
+      </w:r>
+      <w:r>
+        <w:rPr>
+          <w:rFonts w:cstheme="minorHAnsi"/>
+          <w:color w:val="000000"/>
+          <w:sz w:val="20"/>
+          <w:szCs w:val="20"/>
+          <w:shd w:val="clear" w:color="auto" w:fill="FFFFFF"/>
+        </w:rPr>
+        <w:t>. [online] Available at: https://www.php.net/manual/en/function.escapeshellcmd.php .</w:t>
+      </w:r>
+    </w:p>
+    <w:p>
+      <w:pPr>
+        <w:rPr>
+          <w:rFonts w:cstheme="minorHAnsi"/>
+        </w:rPr>
+      </w:pPr>
+      <w:r>
+        <w:rPr>
+          <w:rFonts w:cstheme="minorHAnsi"/>
+          <w:color w:val="000000"/>
+          <w:sz w:val="20"/>
+          <w:szCs w:val="20"/>
+          <w:shd w:val="clear" w:color="auto" w:fill="FFFFFF"/>
+        </w:rPr>
+        <w:t>Sourceforge.net. (2019). </w:t>
+      </w:r>
+      <w:r>
+        <w:rPr>
+          <w:rFonts w:cstheme="minorHAnsi"/>
+          <w:i/>
+          <w:iCs/>
+          <w:color w:val="000000"/>
+          <w:sz w:val="20"/>
+          <w:szCs w:val="20"/>
+          <w:shd w:val="clear" w:color="auto" w:fill="FFFFFF"/>
+        </w:rPr>
+        <w:t>raspberry-</w:t>
+      </w:r>
+      <w:proofErr w:type="spellStart"/>
+      <w:r>
+        <w:rPr>
+          <w:rFonts w:cstheme="minorHAnsi"/>
+          <w:i/>
+          <w:iCs/>
+          <w:color w:val="000000"/>
+          <w:sz w:val="20"/>
+          <w:szCs w:val="20"/>
+          <w:shd w:val="clear" w:color="auto" w:fill="FFFFFF"/>
+        </w:rPr>
+        <w:t>gpio</w:t>
+      </w:r>
+      <w:proofErr w:type="spellEnd"/>
+      <w:r>
+        <w:rPr>
+          <w:rFonts w:cstheme="minorHAnsi"/>
+          <w:i/>
+          <w:iCs/>
+          <w:color w:val="000000"/>
+          <w:sz w:val="20"/>
+          <w:szCs w:val="20"/>
+          <w:shd w:val="clear" w:color="auto" w:fill="FFFFFF"/>
+        </w:rPr>
+        <w:t>-python / Wiki / Inputs</w:t>
+      </w:r>
+      <w:r>
+        <w:rPr>
+          <w:rFonts w:cstheme="minorHAnsi"/>
+          <w:color w:val="000000"/>
+          <w:sz w:val="20"/>
+          <w:szCs w:val="20"/>
+          <w:shd w:val="clear" w:color="auto" w:fill="FFFFFF"/>
+        </w:rPr>
+        <w:t>. [online] Available at: https://sourceforge.net/p/raspberry-gpio-python/wiki/Inputs/ .</w:t>
+      </w:r>
     </w:p>
     <w:p>
       <w:pPr>
@@ -2721,59 +3296,6 @@
           <w:tab w:val="left" w:pos="1277"/>
         </w:tabs>
       </w:pPr>
-      <w:r>
-        <w:t xml:space="preserve">[4] </w:t>
-      </w:r>
-      <w:hyperlink r:id="rId15" w:history="1">
-        <w:r>
-          <w:rPr>
-            <w:rStyle w:val="Hyperlink"/>
-          </w:rPr>
-          <w:t>https://docs.aws.amazon.com/AmazonS3/latest/dev//example-bucket-policies.html</w:t>
-        </w:r>
-      </w:hyperlink>
-    </w:p>
-    <w:p>
-      <w:pPr>
-        <w:tabs>
-          <w:tab w:val="left" w:pos="1277"/>
-        </w:tabs>
-        <w:rPr>
-          <w:rStyle w:val="Hyperlink"/>
-        </w:rPr>
-      </w:pPr>
-      <w:r>
-        <w:t xml:space="preserve">[5] </w:t>
-      </w:r>
-      <w:hyperlink r:id="rId16" w:history="1">
-        <w:r>
-          <w:rPr>
-            <w:rStyle w:val="Hyperlink"/>
-          </w:rPr>
-          <w:t>https://sourceforge.net/p/raspberry-gpio-python/wiki/Inputs/</w:t>
-        </w:r>
-      </w:hyperlink>
-    </w:p>
-    <w:p>
-      <w:pPr>
-        <w:tabs>
-          <w:tab w:val="left" w:pos="1277"/>
-        </w:tabs>
-      </w:pPr>
-      <w:r>
-        <w:rPr>
-          <w:rStyle w:val="Hyperlink"/>
-        </w:rPr>
-        <w:t xml:space="preserve">[6] </w:t>
-      </w:r>
-      <w:hyperlink r:id="rId17" w:history="1">
-        <w:r>
-          <w:rPr>
-            <w:rStyle w:val="Hyperlink"/>
-          </w:rPr>
-          <w:t>https://www.digitalocean.com/community/tutorials/how-to-create-a-self-signed-ssl-certificate-for-apache-in-ubuntu-16-04</w:t>
-        </w:r>
-      </w:hyperlink>
     </w:p>
     <w:sectPr>
       <w:pgSz w:w="11906" w:h="16838"/>

</xml_diff>